<commit_message>
Added documents Fixed naming of RouteViewerMap events
</commit_message>
<xml_diff>
--- a/Documentation/Brugervejleding.docx
+++ b/Documentation/Brugervejleding.docx
@@ -1,173 +1,222 @@
 
 <file path=word/document.xml><?xml version="1.0" encoding="utf-8"?>
-<w:document xmlns:wpc="http://schemas.microsoft.com/office/word/2010/wordprocessingCanvas" xmlns:mo="http://schemas.microsoft.com/office/mac/office/2008/main" xmlns:mc="http://schemas.openxmlformats.org/markup-compatibility/2006" xmlns:mv="urn:schemas-microsoft-com:mac:vml" xmlns:o="urn:schemas-microsoft-com:office:office" xmlns:r="http://schemas.openxmlformats.org/officeDocument/2006/relationships" xmlns:m="http://schemas.openxmlformats.org/officeDocument/2006/math" xmlns:v="urn:schemas-microsoft-com:vml" xmlns:wp14="http://schemas.microsoft.com/office/word/2010/wordprocessingDrawing" xmlns:wp="http://schemas.openxmlformats.org/drawingml/2006/wordprocessingDrawing" xmlns:w10="urn:schemas-microsoft-com:office:word" xmlns:w="http://schemas.openxmlformats.org/wordprocessingml/2006/main" xmlns:w14="http://schemas.microsoft.com/office/word/2010/wordml" xmlns:w15="http://schemas.microsoft.com/office/word/2012/wordml" xmlns:wpg="http://schemas.microsoft.com/office/word/2010/wordprocessingGroup" xmlns:wpi="http://schemas.microsoft.com/office/word/2010/wordprocessingInk" xmlns:wne="http://schemas.microsoft.com/office/word/2006/wordml" xmlns:wps="http://schemas.microsoft.com/office/word/2010/wordprocessingShape" mc:Ignorable="w14 w15 wp14">
+<w:document xmlns:wpc="http://schemas.microsoft.com/office/word/2010/wordprocessingCanvas" xmlns:cx="http://schemas.microsoft.com/office/drawing/2014/chartex" xmlns:mc="http://schemas.openxmlformats.org/markup-compatibility/2006" xmlns:o="urn:schemas-microsoft-com:office:office" xmlns:r="http://schemas.openxmlformats.org/officeDocument/2006/relationships" xmlns:m="http://schemas.openxmlformats.org/officeDocument/2006/math" xmlns:v="urn:schemas-microsoft-com:vml" xmlns:wp14="http://schemas.microsoft.com/office/word/2010/wordprocessingDrawing" xmlns:wp="http://schemas.openxmlformats.org/drawingml/2006/wordprocessingDrawing" xmlns:w10="urn:schemas-microsoft-com:office:word" xmlns:w="http://schemas.openxmlformats.org/wordprocessingml/2006/main" xmlns:w14="http://schemas.microsoft.com/office/word/2010/wordml" xmlns:w15="http://schemas.microsoft.com/office/word/2012/wordml" xmlns:w16se="http://schemas.microsoft.com/office/word/2015/wordml/symex" xmlns:wpg="http://schemas.microsoft.com/office/word/2010/wordprocessingGroup" xmlns:wpi="http://schemas.microsoft.com/office/word/2010/wordprocessingInk" xmlns:wne="http://schemas.microsoft.com/office/word/2006/wordml" xmlns:wps="http://schemas.microsoft.com/office/word/2010/wordprocessingShape" mc:Ignorable="w14 w15 w16se wp14">
   <w:body>
-    <w:p>
-      <w:pPr>
-        <w:pStyle w:val="Title"/>
-        <w:jc w:val="center"/>
-      </w:pPr>
-    </w:p>
-    <w:p>
-      <w:pPr>
-        <w:pStyle w:val="Title"/>
-        <w:jc w:val="center"/>
-      </w:pPr>
-      <w:r>
-        <w:rPr>
-          <w:noProof/>
-          <w:lang w:val="en-US"/>
-        </w:rPr>
-        <w:drawing>
-          <wp:anchor distT="0" distB="0" distL="114300" distR="114300" simplePos="0" relativeHeight="251658240" behindDoc="0" locked="0" layoutInCell="1" allowOverlap="1" wp14:anchorId="42EB0C6A" wp14:editId="4E4811C1">
-            <wp:simplePos x="0" y="0"/>
-            <wp:positionH relativeFrom="margin">
-              <wp:align>center</wp:align>
-            </wp:positionH>
-            <wp:positionV relativeFrom="paragraph">
-              <wp:posOffset>13335</wp:posOffset>
-            </wp:positionV>
-            <wp:extent cx="4726940" cy="4726940"/>
-            <wp:effectExtent l="0" t="0" r="0" b="0"/>
-            <wp:wrapSquare wrapText="bothSides"/>
-            <wp:docPr id="3" name="Picture 3"/>
-            <wp:cNvGraphicFramePr>
-              <a:graphicFrameLocks xmlns:a="http://schemas.openxmlformats.org/drawingml/2006/main" noChangeAspect="1"/>
-            </wp:cNvGraphicFramePr>
-            <a:graphic xmlns:a="http://schemas.openxmlformats.org/drawingml/2006/main">
-              <a:graphicData uri="http://schemas.openxmlformats.org/drawingml/2006/picture">
-                <pic:pic xmlns:pic="http://schemas.openxmlformats.org/drawingml/2006/picture">
-                  <pic:nvPicPr>
-                    <pic:cNvPr id="3" name="1024.png"/>
-                    <pic:cNvPicPr/>
-                  </pic:nvPicPr>
-                  <pic:blipFill>
-                    <a:blip r:embed="rId8">
-                      <a:extLst>
-                        <a:ext uri="{28A0092B-C50C-407E-A947-70E740481C1C}">
-                          <a14:useLocalDpi xmlns:a14="http://schemas.microsoft.com/office/drawing/2010/main" val="0"/>
-                        </a:ext>
-                      </a:extLst>
-                    </a:blip>
-                    <a:stretch>
-                      <a:fillRect/>
-                    </a:stretch>
-                  </pic:blipFill>
-                  <pic:spPr>
-                    <a:xfrm>
-                      <a:off x="0" y="0"/>
-                      <a:ext cx="4726940" cy="4726940"/>
-                    </a:xfrm>
-                    <a:prstGeom prst="rect">
-                      <a:avLst/>
-                    </a:prstGeom>
-                  </pic:spPr>
-                </pic:pic>
-              </a:graphicData>
-            </a:graphic>
-          </wp:anchor>
-        </w:drawing>
-      </w:r>
-    </w:p>
-    <w:p>
-      <w:pPr>
-        <w:pStyle w:val="Title"/>
-        <w:jc w:val="center"/>
-      </w:pPr>
-    </w:p>
-    <w:p>
-      <w:pPr>
-        <w:pStyle w:val="Title"/>
-        <w:jc w:val="center"/>
-      </w:pPr>
-    </w:p>
-    <w:p>
-      <w:pPr>
-        <w:pStyle w:val="Title"/>
-        <w:jc w:val="center"/>
-      </w:pPr>
-    </w:p>
-    <w:p>
-      <w:pPr>
-        <w:pStyle w:val="Title"/>
-        <w:jc w:val="center"/>
-      </w:pPr>
-    </w:p>
-    <w:p>
-      <w:pPr>
-        <w:pStyle w:val="Title"/>
-        <w:jc w:val="center"/>
-      </w:pPr>
-    </w:p>
-    <w:p>
-      <w:pPr>
-        <w:pStyle w:val="Title"/>
-        <w:jc w:val="center"/>
-      </w:pPr>
-    </w:p>
-    <w:p>
-      <w:pPr>
-        <w:pStyle w:val="Title"/>
-        <w:jc w:val="center"/>
-      </w:pPr>
-    </w:p>
-    <w:p>
-      <w:pPr>
-        <w:pStyle w:val="Title"/>
-        <w:jc w:val="center"/>
-      </w:pPr>
-    </w:p>
-    <w:p>
-      <w:pPr>
-        <w:pStyle w:val="Title"/>
-        <w:jc w:val="center"/>
-      </w:pPr>
-    </w:p>
-    <w:p>
-      <w:pPr>
-        <w:pStyle w:val="Title"/>
-        <w:jc w:val="center"/>
-      </w:pPr>
-    </w:p>
-    <w:p>
-      <w:pPr>
-        <w:pStyle w:val="Title"/>
-        <w:jc w:val="center"/>
-      </w:pPr>
-    </w:p>
-    <w:p>
-      <w:pPr>
-        <w:pStyle w:val="Title"/>
-        <w:jc w:val="center"/>
-      </w:pPr>
-      <w:r>
-        <w:t>Brugervejleding</w:t>
-      </w:r>
-    </w:p>
-    <w:p>
-      <w:pPr>
-        <w:pStyle w:val="Subtitle"/>
-        <w:jc w:val="center"/>
-        <w:rPr>
-          <w:sz w:val="28"/>
-          <w:szCs w:val="28"/>
-        </w:rPr>
-      </w:pPr>
-      <w:r>
-        <w:rPr>
-          <w:sz w:val="28"/>
-          <w:szCs w:val="28"/>
-        </w:rPr>
-        <w:t>Raven Development kit</w:t>
-      </w:r>
-    </w:p>
-    <w:p>
-      <w:r>
-        <w:br w:type="page"/>
-      </w:r>
-    </w:p>
+    <w:bookmarkStart w:id="0" w:name="_GoBack" w:displacedByCustomXml="next"/>
+    <w:bookmarkEnd w:id="0" w:displacedByCustomXml="next"/>
     <w:sdt>
       <w:sdtPr>
+        <w:rPr>
+          <w:rFonts w:eastAsiaTheme="minorEastAsia" w:cstheme="minorBidi"/>
+          <w:caps w:val="0"/>
+          <w:color w:val="auto"/>
+          <w:spacing w:val="0"/>
+          <w:sz w:val="24"/>
+          <w:szCs w:val="20"/>
+        </w:rPr>
+        <w:id w:val="-529568106"/>
+        <w:docPartObj>
+          <w:docPartGallery w:val="Cover Pages"/>
+          <w:docPartUnique/>
+        </w:docPartObj>
+      </w:sdtPr>
+      <w:sdtEndPr>
+        <w:rPr>
+          <w:lang w:val="en-US"/>
+        </w:rPr>
+      </w:sdtEndPr>
+      <w:sdtContent>
+        <w:p>
+          <w:pPr>
+            <w:pStyle w:val="Title"/>
+            <w:jc w:val="center"/>
+          </w:pPr>
+        </w:p>
+        <w:p>
+          <w:pPr>
+            <w:pStyle w:val="Title"/>
+            <w:jc w:val="center"/>
+          </w:pPr>
+          <w:r>
+            <w:rPr>
+              <w:noProof/>
+              <w:lang w:eastAsia="da-DK"/>
+            </w:rPr>
+            <w:drawing>
+              <wp:anchor distT="0" distB="0" distL="114300" distR="114300" simplePos="0" relativeHeight="251661312" behindDoc="0" locked="0" layoutInCell="1" allowOverlap="1" wp14:anchorId="4B578063" wp14:editId="76E53DE3">
+                <wp:simplePos x="0" y="0"/>
+                <wp:positionH relativeFrom="margin">
+                  <wp:align>center</wp:align>
+                </wp:positionH>
+                <wp:positionV relativeFrom="paragraph">
+                  <wp:posOffset>13335</wp:posOffset>
+                </wp:positionV>
+                <wp:extent cx="4726940" cy="4726940"/>
+                <wp:effectExtent l="0" t="0" r="0" b="0"/>
+                <wp:wrapSquare wrapText="bothSides"/>
+                <wp:docPr id="6" name="Picture 6"/>
+                <wp:cNvGraphicFramePr>
+                  <a:graphicFrameLocks xmlns:a="http://schemas.openxmlformats.org/drawingml/2006/main" noChangeAspect="1"/>
+                </wp:cNvGraphicFramePr>
+                <a:graphic xmlns:a="http://schemas.openxmlformats.org/drawingml/2006/main">
+                  <a:graphicData uri="http://schemas.openxmlformats.org/drawingml/2006/picture">
+                    <pic:pic xmlns:pic="http://schemas.openxmlformats.org/drawingml/2006/picture">
+                      <pic:nvPicPr>
+                        <pic:cNvPr id="3" name="1024.png"/>
+                        <pic:cNvPicPr/>
+                      </pic:nvPicPr>
+                      <pic:blipFill>
+                        <a:blip r:embed="rId8">
+                          <a:extLst>
+                            <a:ext uri="{28A0092B-C50C-407E-A947-70E740481C1C}">
+                              <a14:useLocalDpi xmlns:a14="http://schemas.microsoft.com/office/drawing/2010/main" val="0"/>
+                            </a:ext>
+                          </a:extLst>
+                        </a:blip>
+                        <a:stretch>
+                          <a:fillRect/>
+                        </a:stretch>
+                      </pic:blipFill>
+                      <pic:spPr>
+                        <a:xfrm>
+                          <a:off x="0" y="0"/>
+                          <a:ext cx="4726940" cy="4726940"/>
+                        </a:xfrm>
+                        <a:prstGeom prst="rect">
+                          <a:avLst/>
+                        </a:prstGeom>
+                      </pic:spPr>
+                    </pic:pic>
+                  </a:graphicData>
+                </a:graphic>
+              </wp:anchor>
+            </w:drawing>
+          </w:r>
+        </w:p>
+        <w:p>
+          <w:pPr>
+            <w:pStyle w:val="Title"/>
+            <w:jc w:val="center"/>
+          </w:pPr>
+        </w:p>
+        <w:p>
+          <w:pPr>
+            <w:pStyle w:val="Title"/>
+            <w:jc w:val="center"/>
+          </w:pPr>
+        </w:p>
+        <w:p>
+          <w:pPr>
+            <w:pStyle w:val="Title"/>
+            <w:jc w:val="center"/>
+          </w:pPr>
+        </w:p>
+        <w:p>
+          <w:pPr>
+            <w:pStyle w:val="Title"/>
+            <w:jc w:val="center"/>
+          </w:pPr>
+        </w:p>
+        <w:p>
+          <w:pPr>
+            <w:pStyle w:val="Title"/>
+            <w:jc w:val="center"/>
+          </w:pPr>
+        </w:p>
+        <w:p>
+          <w:pPr>
+            <w:pStyle w:val="Title"/>
+            <w:jc w:val="center"/>
+          </w:pPr>
+        </w:p>
+        <w:p>
+          <w:pPr>
+            <w:pStyle w:val="Title"/>
+            <w:jc w:val="center"/>
+          </w:pPr>
+        </w:p>
+        <w:p>
+          <w:pPr>
+            <w:pStyle w:val="Title"/>
+            <w:jc w:val="center"/>
+          </w:pPr>
+        </w:p>
+        <w:p>
+          <w:pPr>
+            <w:pStyle w:val="Title"/>
+            <w:jc w:val="center"/>
+          </w:pPr>
+        </w:p>
+        <w:p>
+          <w:pPr>
+            <w:pStyle w:val="Title"/>
+            <w:jc w:val="center"/>
+          </w:pPr>
+        </w:p>
+        <w:p>
+          <w:pPr>
+            <w:pStyle w:val="Title"/>
+            <w:jc w:val="center"/>
+          </w:pPr>
+        </w:p>
+        <w:p>
+          <w:pPr>
+            <w:pStyle w:val="Title"/>
+            <w:jc w:val="center"/>
+            <w:rPr>
+              <w:lang w:val="en-US"/>
+            </w:rPr>
+          </w:pPr>
+          <w:r>
+            <w:rPr>
+              <w:lang w:val="en-US"/>
+            </w:rPr>
+            <w:t>Brugervejleding</w:t>
+          </w:r>
+        </w:p>
+        <w:p>
+          <w:pPr>
+            <w:pStyle w:val="Subtitle"/>
+            <w:jc w:val="center"/>
+            <w:rPr>
+              <w:sz w:val="28"/>
+              <w:szCs w:val="28"/>
+              <w:lang w:val="en-US"/>
+            </w:rPr>
+          </w:pPr>
+          <w:r>
+            <w:rPr>
+              <w:sz w:val="28"/>
+              <w:szCs w:val="28"/>
+              <w:lang w:val="en-US"/>
+            </w:rPr>
+            <w:t>Raven Development kit</w:t>
+          </w:r>
+        </w:p>
+        <w:p>
+          <w:pPr>
+            <w:rPr>
+              <w:lang w:val="en-US"/>
+            </w:rPr>
+          </w:pPr>
+          <w:r>
+            <w:rPr>
+              <w:lang w:val="en-US"/>
+            </w:rPr>
+            <w:br w:type="page"/>
+          </w:r>
+        </w:p>
+      </w:sdtContent>
+    </w:sdt>
+    <w:sdt>
+      <w:sdtPr>
+        <w:rPr>
+          <w:caps w:val="0"/>
+          <w:color w:val="auto"/>
+          <w:spacing w:val="0"/>
+          <w:sz w:val="24"/>
+          <w:szCs w:val="20"/>
+        </w:rPr>
         <w:id w:val="-1630385809"/>
         <w:docPartObj>
           <w:docPartGallery w:val="Table of Contents"/>
@@ -178,20 +227,21 @@
         <w:rPr>
           <w:b/>
           <w:bCs/>
-          <w:caps w:val="0"/>
           <w:noProof/>
-          <w:color w:val="auto"/>
-          <w:spacing w:val="0"/>
-          <w:sz w:val="24"/>
-          <w:szCs w:val="20"/>
         </w:rPr>
       </w:sdtEndPr>
       <w:sdtContent>
         <w:p>
           <w:pPr>
             <w:pStyle w:val="TOCHeading"/>
+            <w:rPr>
+              <w:lang w:val="en-US"/>
+            </w:rPr>
           </w:pPr>
           <w:r>
+            <w:rPr>
+              <w:lang w:val="en-US"/>
+            </w:rPr>
             <w:t>Table of Contents</w:t>
           </w:r>
         </w:p>
@@ -205,7 +255,9 @@
               <w:b w:val="0"/>
               <w:bCs w:val="0"/>
               <w:noProof/>
-              <w:lang w:val="en-US"/>
+              <w:sz w:val="22"/>
+              <w:szCs w:val="22"/>
+              <w:lang w:eastAsia="da-DK"/>
             </w:rPr>
           </w:pPr>
           <w:r>
@@ -225,7 +277,7 @@
             </w:rPr>
             <w:fldChar w:fldCharType="separate"/>
           </w:r>
-          <w:hyperlink w:anchor="_Toc485674042" w:history="1">
+          <w:hyperlink w:anchor="_Toc485719871" w:history="1">
             <w:r>
               <w:rPr>
                 <w:rStyle w:val="Hyperlink"/>
@@ -252,7 +304,7 @@
                 <w:noProof/>
                 <w:webHidden/>
               </w:rPr>
-              <w:instrText xml:space="preserve"> PAGEREF _Toc485674042 \h </w:instrText>
+              <w:instrText xml:space="preserve"> PAGEREF _Toc485719871 \h </w:instrText>
             </w:r>
             <w:r>
               <w:rPr>
@@ -272,7 +324,7 @@
                 <w:noProof/>
                 <w:webHidden/>
               </w:rPr>
-              <w:t>3</w:t>
+              <w:t>2</w:t>
             </w:r>
             <w:r>
               <w:rPr>
@@ -293,12 +345,10 @@
               <w:b w:val="0"/>
               <w:bCs w:val="0"/>
               <w:noProof/>
-              <w:sz w:val="24"/>
-              <w:szCs w:val="24"/>
-              <w:lang w:val="en-US"/>
+              <w:lang w:eastAsia="da-DK"/>
             </w:rPr>
           </w:pPr>
-          <w:hyperlink w:anchor="_Toc485674043" w:history="1">
+          <w:hyperlink w:anchor="_Toc485719872" w:history="1">
             <w:r>
               <w:rPr>
                 <w:rStyle w:val="Hyperlink"/>
@@ -325,7 +375,7 @@
                 <w:noProof/>
                 <w:webHidden/>
               </w:rPr>
-              <w:instrText xml:space="preserve"> PAGEREF _Toc485674043 \h </w:instrText>
+              <w:instrText xml:space="preserve"> PAGEREF _Toc485719872 \h </w:instrText>
             </w:r>
             <w:r>
               <w:rPr>
@@ -345,7 +395,7 @@
                 <w:noProof/>
                 <w:webHidden/>
               </w:rPr>
-              <w:t>3</w:t>
+              <w:t>2</w:t>
             </w:r>
             <w:r>
               <w:rPr>
@@ -366,12 +416,10 @@
               <w:b w:val="0"/>
               <w:bCs w:val="0"/>
               <w:noProof/>
-              <w:sz w:val="24"/>
-              <w:szCs w:val="24"/>
-              <w:lang w:val="en-US"/>
+              <w:lang w:eastAsia="da-DK"/>
             </w:rPr>
           </w:pPr>
-          <w:hyperlink w:anchor="_Toc485674044" w:history="1">
+          <w:hyperlink w:anchor="_Toc485719873" w:history="1">
             <w:r>
               <w:rPr>
                 <w:rStyle w:val="Hyperlink"/>
@@ -398,7 +446,7 @@
                 <w:noProof/>
                 <w:webHidden/>
               </w:rPr>
-              <w:instrText xml:space="preserve"> PAGEREF _Toc485674044 \h </w:instrText>
+              <w:instrText xml:space="preserve"> PAGEREF _Toc485719873 \h </w:instrText>
             </w:r>
             <w:r>
               <w:rPr>
@@ -418,7 +466,7 @@
                 <w:noProof/>
                 <w:webHidden/>
               </w:rPr>
-              <w:t>3</w:t>
+              <w:t>2</w:t>
             </w:r>
             <w:r>
               <w:rPr>
@@ -439,10 +487,12 @@
               <w:b w:val="0"/>
               <w:bCs w:val="0"/>
               <w:noProof/>
-              <w:lang w:val="en-US"/>
+              <w:sz w:val="22"/>
+              <w:szCs w:val="22"/>
+              <w:lang w:eastAsia="da-DK"/>
             </w:rPr>
           </w:pPr>
-          <w:hyperlink w:anchor="_Toc485674045" w:history="1">
+          <w:hyperlink w:anchor="_Toc485719874" w:history="1">
             <w:r>
               <w:rPr>
                 <w:rStyle w:val="Hyperlink"/>
@@ -469,7 +519,7 @@
                 <w:noProof/>
                 <w:webHidden/>
               </w:rPr>
-              <w:instrText xml:space="preserve"> PAGEREF _Toc485674045 \h </w:instrText>
+              <w:instrText xml:space="preserve"> PAGEREF _Toc485719874 \h </w:instrText>
             </w:r>
             <w:r>
               <w:rPr>
@@ -489,7 +539,7 @@
                 <w:noProof/>
                 <w:webHidden/>
               </w:rPr>
-              <w:t>4</w:t>
+              <w:t>3</w:t>
             </w:r>
             <w:r>
               <w:rPr>
@@ -510,12 +560,10 @@
               <w:b w:val="0"/>
               <w:bCs w:val="0"/>
               <w:noProof/>
-              <w:sz w:val="24"/>
-              <w:szCs w:val="24"/>
-              <w:lang w:val="en-US"/>
+              <w:lang w:eastAsia="da-DK"/>
             </w:rPr>
           </w:pPr>
-          <w:hyperlink w:anchor="_Toc485674046" w:history="1">
+          <w:hyperlink w:anchor="_Toc485719875" w:history="1">
             <w:r>
               <w:rPr>
                 <w:rStyle w:val="Hyperlink"/>
@@ -542,7 +590,7 @@
                 <w:noProof/>
                 <w:webHidden/>
               </w:rPr>
-              <w:instrText xml:space="preserve"> PAGEREF _Toc485674046 \h </w:instrText>
+              <w:instrText xml:space="preserve"> PAGEREF _Toc485719875 \h </w:instrText>
             </w:r>
             <w:r>
               <w:rPr>
@@ -562,7 +610,7 @@
                 <w:noProof/>
                 <w:webHidden/>
               </w:rPr>
-              <w:t>4</w:t>
+              <w:t>3</w:t>
             </w:r>
             <w:r>
               <w:rPr>
@@ -583,10 +631,12 @@
               <w:b w:val="0"/>
               <w:bCs w:val="0"/>
               <w:noProof/>
-              <w:lang w:val="en-US"/>
+              <w:sz w:val="22"/>
+              <w:szCs w:val="22"/>
+              <w:lang w:eastAsia="da-DK"/>
             </w:rPr>
           </w:pPr>
-          <w:hyperlink w:anchor="_Toc485674047" w:history="1">
+          <w:hyperlink w:anchor="_Toc485719876" w:history="1">
             <w:r>
               <w:rPr>
                 <w:rStyle w:val="Hyperlink"/>
@@ -613,7 +663,7 @@
                 <w:noProof/>
                 <w:webHidden/>
               </w:rPr>
-              <w:instrText xml:space="preserve"> PAGEREF _Toc485674047 \h </w:instrText>
+              <w:instrText xml:space="preserve"> PAGEREF _Toc485719876 \h </w:instrText>
             </w:r>
             <w:r>
               <w:rPr>
@@ -633,7 +683,7 @@
                 <w:noProof/>
                 <w:webHidden/>
               </w:rPr>
-              <w:t>4</w:t>
+              <w:t>3</w:t>
             </w:r>
             <w:r>
               <w:rPr>
@@ -654,12 +704,10 @@
               <w:b w:val="0"/>
               <w:bCs w:val="0"/>
               <w:noProof/>
-              <w:sz w:val="24"/>
-              <w:szCs w:val="24"/>
-              <w:lang w:val="en-US"/>
+              <w:lang w:eastAsia="da-DK"/>
             </w:rPr>
           </w:pPr>
-          <w:hyperlink w:anchor="_Toc485674048" w:history="1">
+          <w:hyperlink w:anchor="_Toc485719877" w:history="1">
             <w:r>
               <w:rPr>
                 <w:rStyle w:val="Hyperlink"/>
@@ -686,7 +734,7 @@
                 <w:noProof/>
                 <w:webHidden/>
               </w:rPr>
-              <w:instrText xml:space="preserve"> PAGEREF _Toc485674048 \h </w:instrText>
+              <w:instrText xml:space="preserve"> PAGEREF _Toc485719877 \h </w:instrText>
             </w:r>
             <w:r>
               <w:rPr>
@@ -706,7 +754,7 @@
                 <w:noProof/>
                 <w:webHidden/>
               </w:rPr>
-              <w:t>4</w:t>
+              <w:t>3</w:t>
             </w:r>
             <w:r>
               <w:rPr>
@@ -727,18 +775,16 @@
               <w:b w:val="0"/>
               <w:bCs w:val="0"/>
               <w:noProof/>
-              <w:sz w:val="24"/>
-              <w:szCs w:val="24"/>
-              <w:lang w:val="en-US"/>
+              <w:lang w:eastAsia="da-DK"/>
             </w:rPr>
           </w:pPr>
-          <w:hyperlink w:anchor="_Toc485674049" w:history="1">
+          <w:hyperlink w:anchor="_Toc485719878" w:history="1">
             <w:r>
               <w:rPr>
                 <w:rStyle w:val="Hyperlink"/>
                 <w:noProof/>
               </w:rPr>
-              <w:t>Opret forbindelse til bluetooth</w:t>
+              <w:t>Opret forbindelse til Bluetooth</w:t>
             </w:r>
             <w:r>
               <w:rPr>
@@ -759,7 +805,7 @@
                 <w:noProof/>
                 <w:webHidden/>
               </w:rPr>
-              <w:instrText xml:space="preserve"> PAGEREF _Toc485674049 \h </w:instrText>
+              <w:instrText xml:space="preserve"> PAGEREF _Toc485719878 \h </w:instrText>
             </w:r>
             <w:r>
               <w:rPr>
@@ -779,7 +825,436 @@
                 <w:noProof/>
                 <w:webHidden/>
               </w:rPr>
+              <w:t>3</w:t>
+            </w:r>
+            <w:r>
+              <w:rPr>
+                <w:noProof/>
+                <w:webHidden/>
+              </w:rPr>
+              <w:fldChar w:fldCharType="end"/>
+            </w:r>
+          </w:hyperlink>
+        </w:p>
+        <w:p>
+          <w:pPr>
+            <w:pStyle w:val="TOC2"/>
+            <w:tabs>
+              <w:tab w:val="right" w:leader="dot" w:pos="9628"/>
+            </w:tabs>
+            <w:rPr>
+              <w:b w:val="0"/>
+              <w:bCs w:val="0"/>
+              <w:noProof/>
+              <w:lang w:eastAsia="da-DK"/>
+            </w:rPr>
+          </w:pPr>
+          <w:hyperlink w:anchor="_Toc485719879" w:history="1">
+            <w:r>
+              <w:rPr>
+                <w:rStyle w:val="Hyperlink"/>
+                <w:noProof/>
+              </w:rPr>
+              <w:t>Brug af Android Applikation</w:t>
+            </w:r>
+            <w:r>
+              <w:rPr>
+                <w:noProof/>
+                <w:webHidden/>
+              </w:rPr>
+              <w:tab/>
+            </w:r>
+            <w:r>
+              <w:rPr>
+                <w:noProof/>
+                <w:webHidden/>
+              </w:rPr>
+              <w:fldChar w:fldCharType="begin"/>
+            </w:r>
+            <w:r>
+              <w:rPr>
+                <w:noProof/>
+                <w:webHidden/>
+              </w:rPr>
+              <w:instrText xml:space="preserve"> PAGEREF _Toc485719879 \h </w:instrText>
+            </w:r>
+            <w:r>
+              <w:rPr>
+                <w:noProof/>
+                <w:webHidden/>
+              </w:rPr>
+            </w:r>
+            <w:r>
+              <w:rPr>
+                <w:noProof/>
+                <w:webHidden/>
+              </w:rPr>
+              <w:fldChar w:fldCharType="separate"/>
+            </w:r>
+            <w:r>
+              <w:rPr>
+                <w:noProof/>
+                <w:webHidden/>
+              </w:rPr>
               <w:t>4</w:t>
+            </w:r>
+            <w:r>
+              <w:rPr>
+                <w:noProof/>
+                <w:webHidden/>
+              </w:rPr>
+              <w:fldChar w:fldCharType="end"/>
+            </w:r>
+          </w:hyperlink>
+        </w:p>
+        <w:p>
+          <w:pPr>
+            <w:pStyle w:val="TOC3"/>
+            <w:tabs>
+              <w:tab w:val="right" w:leader="dot" w:pos="9628"/>
+            </w:tabs>
+            <w:rPr>
+              <w:noProof/>
+              <w:lang w:eastAsia="da-DK"/>
+            </w:rPr>
+          </w:pPr>
+          <w:hyperlink w:anchor="_Toc485719880" w:history="1">
+            <w:r>
+              <w:rPr>
+                <w:rStyle w:val="Hyperlink"/>
+                <w:noProof/>
+                <w:lang w:bidi="he-IL"/>
+              </w:rPr>
+              <w:t>Forklaring af Android UI elementer</w:t>
+            </w:r>
+            <w:r>
+              <w:rPr>
+                <w:noProof/>
+                <w:webHidden/>
+              </w:rPr>
+              <w:tab/>
+            </w:r>
+            <w:r>
+              <w:rPr>
+                <w:noProof/>
+                <w:webHidden/>
+              </w:rPr>
+              <w:fldChar w:fldCharType="begin"/>
+            </w:r>
+            <w:r>
+              <w:rPr>
+                <w:noProof/>
+                <w:webHidden/>
+              </w:rPr>
+              <w:instrText xml:space="preserve"> PAGEREF _Toc485719880 \h </w:instrText>
+            </w:r>
+            <w:r>
+              <w:rPr>
+                <w:noProof/>
+                <w:webHidden/>
+              </w:rPr>
+            </w:r>
+            <w:r>
+              <w:rPr>
+                <w:noProof/>
+                <w:webHidden/>
+              </w:rPr>
+              <w:fldChar w:fldCharType="separate"/>
+            </w:r>
+            <w:r>
+              <w:rPr>
+                <w:noProof/>
+                <w:webHidden/>
+              </w:rPr>
+              <w:t>4</w:t>
+            </w:r>
+            <w:r>
+              <w:rPr>
+                <w:noProof/>
+                <w:webHidden/>
+              </w:rPr>
+              <w:fldChar w:fldCharType="end"/>
+            </w:r>
+          </w:hyperlink>
+        </w:p>
+        <w:p>
+          <w:pPr>
+            <w:pStyle w:val="TOC3"/>
+            <w:tabs>
+              <w:tab w:val="right" w:leader="dot" w:pos="9628"/>
+            </w:tabs>
+            <w:rPr>
+              <w:noProof/>
+              <w:lang w:eastAsia="da-DK"/>
+            </w:rPr>
+          </w:pPr>
+          <w:hyperlink w:anchor="_Toc485719881" w:history="1">
+            <w:r>
+              <w:rPr>
+                <w:rStyle w:val="Hyperlink"/>
+                <w:noProof/>
+                <w:lang w:bidi="he-IL"/>
+              </w:rPr>
+              <w:t>Start af logning i Android Applikation</w:t>
+            </w:r>
+            <w:r>
+              <w:rPr>
+                <w:noProof/>
+                <w:webHidden/>
+              </w:rPr>
+              <w:tab/>
+            </w:r>
+            <w:r>
+              <w:rPr>
+                <w:noProof/>
+                <w:webHidden/>
+              </w:rPr>
+              <w:fldChar w:fldCharType="begin"/>
+            </w:r>
+            <w:r>
+              <w:rPr>
+                <w:noProof/>
+                <w:webHidden/>
+              </w:rPr>
+              <w:instrText xml:space="preserve"> PAGEREF _Toc485719881 \h </w:instrText>
+            </w:r>
+            <w:r>
+              <w:rPr>
+                <w:noProof/>
+                <w:webHidden/>
+              </w:rPr>
+            </w:r>
+            <w:r>
+              <w:rPr>
+                <w:noProof/>
+                <w:webHidden/>
+              </w:rPr>
+              <w:fldChar w:fldCharType="separate"/>
+            </w:r>
+            <w:r>
+              <w:rPr>
+                <w:noProof/>
+                <w:webHidden/>
+              </w:rPr>
+              <w:t>5</w:t>
+            </w:r>
+            <w:r>
+              <w:rPr>
+                <w:noProof/>
+                <w:webHidden/>
+              </w:rPr>
+              <w:fldChar w:fldCharType="end"/>
+            </w:r>
+          </w:hyperlink>
+        </w:p>
+        <w:p>
+          <w:pPr>
+            <w:pStyle w:val="TOC1"/>
+            <w:tabs>
+              <w:tab w:val="right" w:leader="dot" w:pos="9628"/>
+            </w:tabs>
+            <w:rPr>
+              <w:b w:val="0"/>
+              <w:bCs w:val="0"/>
+              <w:noProof/>
+              <w:sz w:val="22"/>
+              <w:szCs w:val="22"/>
+              <w:lang w:eastAsia="da-DK"/>
+            </w:rPr>
+          </w:pPr>
+          <w:hyperlink w:anchor="_Toc485719882" w:history="1">
+            <w:r>
+              <w:rPr>
+                <w:rStyle w:val="Hyperlink"/>
+                <w:noProof/>
+                <w:lang w:bidi="he-IL"/>
+              </w:rPr>
+              <w:t>Problemer</w:t>
+            </w:r>
+            <w:r>
+              <w:rPr>
+                <w:noProof/>
+                <w:webHidden/>
+              </w:rPr>
+              <w:tab/>
+            </w:r>
+            <w:r>
+              <w:rPr>
+                <w:noProof/>
+                <w:webHidden/>
+              </w:rPr>
+              <w:fldChar w:fldCharType="begin"/>
+            </w:r>
+            <w:r>
+              <w:rPr>
+                <w:noProof/>
+                <w:webHidden/>
+              </w:rPr>
+              <w:instrText xml:space="preserve"> PAGEREF _Toc485719882 \h </w:instrText>
+            </w:r>
+            <w:r>
+              <w:rPr>
+                <w:noProof/>
+                <w:webHidden/>
+              </w:rPr>
+            </w:r>
+            <w:r>
+              <w:rPr>
+                <w:noProof/>
+                <w:webHidden/>
+              </w:rPr>
+              <w:fldChar w:fldCharType="separate"/>
+            </w:r>
+            <w:r>
+              <w:rPr>
+                <w:noProof/>
+                <w:webHidden/>
+              </w:rPr>
+              <w:t>5</w:t>
+            </w:r>
+            <w:r>
+              <w:rPr>
+                <w:noProof/>
+                <w:webHidden/>
+              </w:rPr>
+              <w:fldChar w:fldCharType="end"/>
+            </w:r>
+          </w:hyperlink>
+        </w:p>
+        <w:p>
+          <w:pPr>
+            <w:pStyle w:val="TOC2"/>
+            <w:tabs>
+              <w:tab w:val="right" w:leader="dot" w:pos="9628"/>
+            </w:tabs>
+            <w:rPr>
+              <w:b w:val="0"/>
+              <w:bCs w:val="0"/>
+              <w:noProof/>
+              <w:lang w:eastAsia="da-DK"/>
+            </w:rPr>
+          </w:pPr>
+          <w:hyperlink w:anchor="_Toc485719883" w:history="1">
+            <w:r>
+              <w:rPr>
+                <w:rStyle w:val="Hyperlink"/>
+                <w:noProof/>
+                <w:lang w:bidi="he-IL"/>
+              </w:rPr>
+              <w:t>GPS data bliver ikke vist på Raven Development Kit</w:t>
+            </w:r>
+            <w:r>
+              <w:rPr>
+                <w:noProof/>
+                <w:webHidden/>
+              </w:rPr>
+              <w:tab/>
+            </w:r>
+            <w:r>
+              <w:rPr>
+                <w:noProof/>
+                <w:webHidden/>
+              </w:rPr>
+              <w:fldChar w:fldCharType="begin"/>
+            </w:r>
+            <w:r>
+              <w:rPr>
+                <w:noProof/>
+                <w:webHidden/>
+              </w:rPr>
+              <w:instrText xml:space="preserve"> PAGEREF _Toc485719883 \h </w:instrText>
+            </w:r>
+            <w:r>
+              <w:rPr>
+                <w:noProof/>
+                <w:webHidden/>
+              </w:rPr>
+            </w:r>
+            <w:r>
+              <w:rPr>
+                <w:noProof/>
+                <w:webHidden/>
+              </w:rPr>
+              <w:fldChar w:fldCharType="separate"/>
+            </w:r>
+            <w:r>
+              <w:rPr>
+                <w:noProof/>
+                <w:webHidden/>
+              </w:rPr>
+              <w:t>5</w:t>
+            </w:r>
+            <w:r>
+              <w:rPr>
+                <w:noProof/>
+                <w:webHidden/>
+              </w:rPr>
+              <w:fldChar w:fldCharType="end"/>
+            </w:r>
+          </w:hyperlink>
+        </w:p>
+        <w:p>
+          <w:pPr>
+            <w:pStyle w:val="TOC2"/>
+            <w:tabs>
+              <w:tab w:val="right" w:leader="dot" w:pos="9628"/>
+            </w:tabs>
+            <w:rPr>
+              <w:b w:val="0"/>
+              <w:bCs w:val="0"/>
+              <w:noProof/>
+              <w:lang w:eastAsia="da-DK"/>
+            </w:rPr>
+          </w:pPr>
+          <w:hyperlink w:anchor="_Toc485719884" w:history="1">
+            <w:r>
+              <w:rPr>
+                <w:rStyle w:val="Hyperlink"/>
+                <w:noProof/>
+                <w:lang w:bidi="he-IL"/>
+              </w:rPr>
+              <w:t>Appen Crasher ved tryk på Open</w:t>
+            </w:r>
+            <w:r>
+              <w:rPr>
+                <w:noProof/>
+                <w:webHidden/>
+              </w:rPr>
+              <w:tab/>
+            </w:r>
+            <w:r>
+              <w:rPr>
+                <w:noProof/>
+                <w:webHidden/>
+              </w:rPr>
+              <w:fldChar w:fldCharType="begin"/>
+            </w:r>
+            <w:r>
+              <w:rPr>
+                <w:noProof/>
+                <w:webHidden/>
+              </w:rPr>
+              <w:instrText xml:space="preserve"> PAGEREF _Toc485719884 \h </w:instrText>
+            </w:r>
+            <w:r>
+              <w:rPr>
+                <w:noProof/>
+                <w:webHidden/>
+              </w:rPr>
+            </w:r>
+            <w:r>
+              <w:rPr>
+                <w:noProof/>
+                <w:webHidden/>
+              </w:rPr>
+              <w:fldChar w:fldCharType="separate"/>
+            </w:r>
+            <w:r>
+              <w:rPr>
+                <w:noProof/>
+                <w:webHidden/>
+              </w:rPr>
+              <w:t>5</w:t>
             </w:r>
             <w:r>
               <w:rPr>
@@ -811,34 +1286,26 @@
       <w:pPr>
         <w:pStyle w:val="Heading1"/>
       </w:pPr>
-      <w:bookmarkStart w:id="0" w:name="_Toc485674042"/>
+      <w:bookmarkStart w:id="1" w:name="_Toc485719871"/>
       <w:r>
         <w:lastRenderedPageBreak/>
         <w:t>System</w:t>
       </w:r>
-      <w:bookmarkEnd w:id="0"/>
+      <w:bookmarkEnd w:id="1"/>
     </w:p>
     <w:p>
       <w:pPr>
         <w:pStyle w:val="Heading2"/>
       </w:pPr>
-      <w:bookmarkStart w:id="1" w:name="_Toc485674043"/>
+      <w:bookmarkStart w:id="2" w:name="_Toc485719872"/>
       <w:r>
         <w:t>Overblik</w:t>
       </w:r>
-      <w:bookmarkEnd w:id="1"/>
-    </w:p>
-    <w:p>
-      <w:r>
-        <w:t xml:space="preserve">Denne manual angiver hvordan en bruger håndterer, anvender og benytter </w:t>
-      </w:r>
-      <w:proofErr w:type="spellStart"/>
-      <w:r>
-        <w:t>Raven</w:t>
-      </w:r>
-      <w:proofErr w:type="spellEnd"/>
-      <w:r>
-        <w:t xml:space="preserve"> Development Kit</w:t>
+      <w:bookmarkEnd w:id="2"/>
+    </w:p>
+    <w:p>
+      <w:r>
+        <w:t>Denne manual angiver hvordan en bruger håndterer, anvender og benytter Raven Development Kit</w:t>
       </w:r>
       <w:r>
         <w:t>.</w:t>
@@ -846,78 +1313,25 @@
     </w:p>
     <w:p>
       <w:r>
-        <w:t xml:space="preserve">RDK er en </w:t>
-      </w:r>
-      <w:proofErr w:type="spellStart"/>
-      <w:r>
-        <w:t>black</w:t>
-      </w:r>
-      <w:proofErr w:type="spellEnd"/>
-      <w:r>
-        <w:t xml:space="preserve"> </w:t>
-      </w:r>
-      <w:proofErr w:type="spellStart"/>
-      <w:r>
-        <w:t>box</w:t>
-      </w:r>
-      <w:proofErr w:type="spellEnd"/>
-      <w:r>
-        <w:t xml:space="preserve"> som indsamler bildata samt GPS koordinater til anvendelse for ’</w:t>
-      </w:r>
-      <w:proofErr w:type="spellStart"/>
-      <w:r>
-        <w:t>fleet</w:t>
-      </w:r>
-      <w:proofErr w:type="spellEnd"/>
-      <w:r>
-        <w:t xml:space="preserve"> management’ af større virksomheder.</w:t>
+        <w:t>RDK er en black box som indsamler bildata samt GPS koordinater til anvendelse for ’fleet management’ af større virksomheder.</w:t>
       </w:r>
     </w:p>
     <w:p>
       <w:pPr>
         <w:pStyle w:val="Heading2"/>
       </w:pPr>
-      <w:bookmarkStart w:id="2" w:name="_Toc485674044"/>
+      <w:bookmarkStart w:id="3" w:name="_Toc485719873"/>
       <w:r>
         <w:t>T</w:t>
       </w:r>
       <w:r>
         <w:t>ilslutninger</w:t>
       </w:r>
-      <w:bookmarkEnd w:id="2"/>
-    </w:p>
-    <w:p>
-      <w:proofErr w:type="spellStart"/>
-      <w:r>
-        <w:t>Raven</w:t>
-      </w:r>
-      <w:proofErr w:type="spellEnd"/>
-      <w:r>
-        <w:t xml:space="preserve"> Development Kit består af to primære dele, en </w:t>
-      </w:r>
-      <w:proofErr w:type="spellStart"/>
-      <w:r>
-        <w:t>Arduino</w:t>
-      </w:r>
-      <w:proofErr w:type="spellEnd"/>
-      <w:r>
-        <w:t xml:space="preserve"> </w:t>
-      </w:r>
-      <w:proofErr w:type="spellStart"/>
-      <w:r>
-        <w:t>mega</w:t>
-      </w:r>
-      <w:proofErr w:type="spellEnd"/>
-      <w:r>
-        <w:t xml:space="preserve"> og et TFT </w:t>
-      </w:r>
-      <w:proofErr w:type="spellStart"/>
-      <w:r>
-        <w:t>Shield</w:t>
-      </w:r>
-      <w:proofErr w:type="spellEnd"/>
-      <w:r>
-        <w:t>.</w:t>
+      <w:bookmarkEnd w:id="3"/>
+    </w:p>
+    <w:p>
+      <w:r>
+        <w:t>Raven Development Kit består af to primære dele, en Arduino mega og et TFT Shield.</w:t>
       </w:r>
     </w:p>
     <w:p>
@@ -941,7 +1355,7 @@
       <w:r>
         <w:rPr>
           <w:noProof/>
-          <w:lang w:val="en-US"/>
+          <w:lang w:eastAsia="da-DK"/>
         </w:rPr>
         <w:drawing>
           <wp:inline distT="0" distB="0" distL="0" distR="0" wp14:anchorId="77D4D1C8" wp14:editId="3A80DE71">
@@ -1002,55 +1416,34 @@
       <w:pPr>
         <w:pStyle w:val="Heading1"/>
       </w:pPr>
-      <w:bookmarkStart w:id="3" w:name="_Toc485674045"/>
+      <w:bookmarkStart w:id="4" w:name="_Toc485719874"/>
       <w:r>
         <w:lastRenderedPageBreak/>
         <w:t>General Information</w:t>
       </w:r>
-      <w:bookmarkEnd w:id="3"/>
+      <w:bookmarkEnd w:id="4"/>
     </w:p>
     <w:p>
       <w:pPr>
         <w:pStyle w:val="Heading2"/>
       </w:pPr>
-      <w:bookmarkStart w:id="4" w:name="_Toc485674046"/>
+      <w:bookmarkStart w:id="5" w:name="_Toc485719875"/>
       <w:r>
         <w:t>Håndtering af udstyr</w:t>
       </w:r>
-      <w:bookmarkEnd w:id="4"/>
-    </w:p>
-    <w:p>
-      <w:proofErr w:type="spellStart"/>
-      <w:r>
-        <w:t>Raven</w:t>
-      </w:r>
-      <w:proofErr w:type="spellEnd"/>
-      <w:r>
-        <w:t xml:space="preserve"> Development Kit er en prototype som leveres uden en ydre skal eller beskyttelse. Derfor er det essentielt at </w:t>
-      </w:r>
-      <w:r>
-        <w:t xml:space="preserve">det eksposerede PCB </w:t>
-      </w:r>
-      <w:proofErr w:type="spellStart"/>
-      <w:r>
-        <w:t>board</w:t>
-      </w:r>
-      <w:proofErr w:type="spellEnd"/>
-      <w:r>
-        <w:t xml:space="preserve"> bliver behandlet med respekt og ikke bliver placeret på metal, hverken i tænd- eller slukket tilstand da dette vil kunne udsætte enheden for eventuelle stød.</w:t>
-      </w:r>
-    </w:p>
-    <w:p>
-      <w:r>
-        <w:t>Når OBD-II stikket bliver tilsluttet skal stikket tilsluttes til I2C porten med mærket ”</w:t>
-      </w:r>
-      <w:proofErr w:type="spellStart"/>
-      <w:r>
-        <w:t>upside</w:t>
-      </w:r>
-      <w:proofErr w:type="spellEnd"/>
-      <w:r>
-        <w:t>”</w:t>
+      <w:bookmarkEnd w:id="5"/>
+    </w:p>
+    <w:p>
+      <w:r>
+        <w:t xml:space="preserve">Raven Development Kit er en prototype som leveres uden en ydre skal eller beskyttelse. Derfor er det essentielt at </w:t>
+      </w:r>
+      <w:r>
+        <w:t>det eksposerede PCB board bliver behandlet med respekt og ikke bliver placeret på metal, hverken i tænd- eller slukket tilstand da dette vil kunne udsætte enheden for eventuelle stød.</w:t>
+      </w:r>
+    </w:p>
+    <w:p>
+      <w:r>
+        <w:t>Når OBD-II stikket bliver tilsluttet skal stikket tilsluttes til I2C porten med mærket ”upside”</w:t>
       </w:r>
       <w:r>
         <w:t xml:space="preserve"> vendt mod brugeren</w:t>
@@ -1058,40 +1451,32 @@
     </w:p>
     <w:p>
       <w:pPr>
+        <w:pStyle w:val="Heading1"/>
+      </w:pPr>
+      <w:bookmarkStart w:id="6" w:name="_Toc485719876"/>
+      <w:r>
+        <w:t>Vejledning</w:t>
+      </w:r>
+      <w:bookmarkEnd w:id="6"/>
+    </w:p>
+    <w:p>
+      <w:pPr>
         <w:pStyle w:val="Heading2"/>
       </w:pPr>
-    </w:p>
-    <w:p>
-      <w:pPr>
-        <w:pStyle w:val="Heading1"/>
-      </w:pPr>
-      <w:bookmarkStart w:id="5" w:name="_Toc485674047"/>
-      <w:r>
-        <w:t>Vejledning</w:t>
-      </w:r>
-      <w:bookmarkEnd w:id="5"/>
-    </w:p>
-    <w:p>
-      <w:pPr>
-        <w:pStyle w:val="Heading2"/>
-      </w:pPr>
-      <w:bookmarkStart w:id="6" w:name="_Toc485674048"/>
+      <w:bookmarkStart w:id="7" w:name="_Ref485718808"/>
+      <w:bookmarkStart w:id="8" w:name="_Toc485719877"/>
       <w:r>
         <w:t>T</w:t>
       </w:r>
       <w:r>
         <w:t>ilslutning af development Kit</w:t>
       </w:r>
-      <w:bookmarkEnd w:id="6"/>
-    </w:p>
-    <w:p>
-      <w:proofErr w:type="spellStart"/>
-      <w:r>
-        <w:t>Raven</w:t>
-      </w:r>
-      <w:proofErr w:type="spellEnd"/>
-      <w:r>
-        <w:t xml:space="preserve"> Development Kit følger med 2 komponenter – et Bluetooth modul og et OBD-II stik</w:t>
+      <w:bookmarkEnd w:id="7"/>
+      <w:bookmarkEnd w:id="8"/>
+    </w:p>
+    <w:p>
+      <w:r>
+        <w:t>Raven Development Kit følger med 2 komponenter – et Bluetooth modul og et OBD-II stik</w:t>
       </w:r>
       <w:r>
         <w:t>.</w:t>
@@ -1109,7 +1494,7 @@
       <w:r>
         <w:rPr>
           <w:noProof/>
-          <w:lang w:val="en-US"/>
+          <w:lang w:eastAsia="da-DK"/>
         </w:rPr>
         <w:drawing>
           <wp:anchor distT="0" distB="0" distL="114300" distR="114300" simplePos="0" relativeHeight="251659264" behindDoc="0" locked="0" layoutInCell="1" allowOverlap="1" wp14:anchorId="7CE26765" wp14:editId="14A57F6F">
@@ -1195,14 +1580,24 @@
       <w:pPr>
         <w:pStyle w:val="Heading2"/>
       </w:pPr>
-      <w:bookmarkStart w:id="7" w:name="_Toc485674049"/>
+      <w:bookmarkStart w:id="9" w:name="_Ref485715459"/>
+      <w:bookmarkStart w:id="10" w:name="_Ref485718566"/>
+      <w:bookmarkStart w:id="11" w:name="_Toc485719878"/>
       <w:r>
         <w:t>O</w:t>
       </w:r>
       <w:r>
-        <w:t>pret forbindelse til bluetooth</w:t>
-      </w:r>
-      <w:bookmarkEnd w:id="7"/>
+        <w:t xml:space="preserve">pret forbindelse til </w:t>
+      </w:r>
+      <w:r>
+        <w:t>B</w:t>
+      </w:r>
+      <w:r>
+        <w:t>luetooth</w:t>
+      </w:r>
+      <w:bookmarkEnd w:id="9"/>
+      <w:bookmarkEnd w:id="10"/>
+      <w:bookmarkEnd w:id="11"/>
     </w:p>
     <w:p>
       <w:pPr>
@@ -1212,13 +1607,8 @@
           <w:numId w:val="1"/>
         </w:numPr>
       </w:pPr>
-      <w:proofErr w:type="gramStart"/>
-      <w:r>
-        <w:t>Åben</w:t>
-      </w:r>
-      <w:proofErr w:type="gramEnd"/>
-      <w:r>
-        <w:t xml:space="preserve"> indstillinger </w:t>
+      <w:r>
+        <w:t xml:space="preserve">Åben indstillinger </w:t>
       </w:r>
       <w:r>
         <w:t xml:space="preserve">på </w:t>
@@ -1275,30 +1665,904 @@
       <w:r>
         <w:t>HC-06 vil nu findes under listen ’kendte enheder’ og enheden er nu klar til brug</w:t>
       </w:r>
+      <w:r>
+        <w:t xml:space="preserve"> og de bedes følge instrukser under </w:t>
+      </w:r>
+      <w:r>
+        <w:fldChar w:fldCharType="begin"/>
+      </w:r>
+      <w:r>
+        <w:instrText xml:space="preserve"> REF _Ref485710717 \h </w:instrText>
+      </w:r>
+      <w:r>
+        <w:fldChar w:fldCharType="separate"/>
+      </w:r>
+      <w:r>
+        <w:t>Brug af Android Applikation</w:t>
+      </w:r>
+      <w:r>
+        <w:fldChar w:fldCharType="end"/>
+      </w:r>
+    </w:p>
+    <w:p/>
+    <w:p>
+      <w:pPr>
+        <w:rPr>
+          <w:caps/>
+          <w:spacing w:val="15"/>
+        </w:rPr>
+      </w:pPr>
+      <w:bookmarkStart w:id="12" w:name="_Ref485710717"/>
+      <w:r>
+        <w:br w:type="page"/>
+      </w:r>
     </w:p>
     <w:p>
       <w:pPr>
         <w:pStyle w:val="Heading2"/>
       </w:pPr>
-      <w:r>
+      <w:bookmarkStart w:id="13" w:name="_Toc485719879"/>
+      <w:r>
+        <w:lastRenderedPageBreak/>
         <w:t>Brug af Android Applikation</w:t>
       </w:r>
+      <w:bookmarkEnd w:id="12"/>
+      <w:bookmarkEnd w:id="13"/>
     </w:p>
     <w:p>
       <w:pPr>
         <w:pStyle w:val="Heading3"/>
         <w:rPr>
-          <w:lang w:val="en-US" w:bidi="he-IL"/>
-        </w:rPr>
-      </w:pPr>
-      <w:bookmarkStart w:id="8" w:name="_GoBack"/>
-      <w:bookmarkEnd w:id="8"/>
+          <w:lang w:bidi="he-IL"/>
+        </w:rPr>
+      </w:pPr>
+      <w:bookmarkStart w:id="14" w:name="_Toc485719880"/>
+      <w:r>
+        <w:rPr>
+          <w:lang w:bidi="he-IL"/>
+        </w:rPr>
+        <w:t>Forklaring af Android UI elementer</w:t>
+      </w:r>
+      <w:bookmarkEnd w:id="14"/>
+    </w:p>
+    <w:p>
+      <w:pPr>
+        <w:spacing w:after="0"/>
+        <w:rPr>
+          <w:rStyle w:val="SubtleEmphasis"/>
+        </w:rPr>
+      </w:pPr>
+      <w:r>
+        <w:rPr>
+          <w:lang w:bidi="he-IL"/>
+        </w:rPr>
+        <w:pict w14:anchorId="2DC90C8A">
+          <v:shapetype id="_x0000_t75" coordsize="21600,21600" o:spt="75" o:preferrelative="t" path="m@4@5l@4@11@9@11@9@5xe" filled="f" stroked="f">
+            <v:stroke joinstyle="miter"/>
+            <v:formulas>
+              <v:f eqn="if lineDrawn pixelLineWidth 0"/>
+              <v:f eqn="sum @0 1 0"/>
+              <v:f eqn="sum 0 0 @1"/>
+              <v:f eqn="prod @2 1 2"/>
+              <v:f eqn="prod @3 21600 pixelWidth"/>
+              <v:f eqn="prod @3 21600 pixelHeight"/>
+              <v:f eqn="sum @0 0 1"/>
+              <v:f eqn="prod @6 1 2"/>
+              <v:f eqn="prod @7 21600 pixelWidth"/>
+              <v:f eqn="sum @8 21600 0"/>
+              <v:f eqn="prod @7 21600 pixelHeight"/>
+              <v:f eqn="sum @10 21600 0"/>
+            </v:formulas>
+            <v:path o:extrusionok="f" gradientshapeok="t" o:connecttype="rect"/>
+            <o:lock v:ext="edit" aspectratio="t"/>
+          </v:shapetype>
+          <v:shape id="_x0000_i1025" type="#_x0000_t75" style="width:228.75pt;height:408.75pt">
+            <v:imagedata r:id="rId11" o:title="AndroidExplain"/>
+          </v:shape>
+        </w:pict>
+      </w:r>
+      <w:r>
+        <w:rPr>
+          <w:lang w:bidi="he-IL"/>
+        </w:rPr>
+        <w:t xml:space="preserve">     </w:t>
+      </w:r>
+      <w:r>
+        <w:rPr>
+          <w:noProof/>
+          <w:lang w:eastAsia="da-DK"/>
+        </w:rPr>
+        <w:drawing>
+          <wp:inline distT="0" distB="0" distL="0" distR="0" wp14:anchorId="5DF5B343" wp14:editId="040F5955">
+            <wp:extent cx="2924175" cy="5203057"/>
+            <wp:effectExtent l="0" t="0" r="0" b="0"/>
+            <wp:docPr id="7" name="Picture 7" descr="C:\Users\z6zrw\Desktop\Screenshot_20170620-091029.png"/>
+            <wp:cNvGraphicFramePr>
+              <a:graphicFrameLocks xmlns:a="http://schemas.openxmlformats.org/drawingml/2006/main" noChangeAspect="1"/>
+            </wp:cNvGraphicFramePr>
+            <a:graphic xmlns:a="http://schemas.openxmlformats.org/drawingml/2006/main">
+              <a:graphicData uri="http://schemas.openxmlformats.org/drawingml/2006/picture">
+                <pic:pic xmlns:pic="http://schemas.openxmlformats.org/drawingml/2006/picture">
+                  <pic:nvPicPr>
+                    <pic:cNvPr id="0" name="Picture 7" descr="C:\Users\z6zrw\Desktop\Screenshot_20170620-091029.png"/>
+                    <pic:cNvPicPr>
+                      <a:picLocks noChangeAspect="1" noChangeArrowheads="1"/>
+                    </pic:cNvPicPr>
+                  </pic:nvPicPr>
+                  <pic:blipFill>
+                    <a:blip r:embed="rId12" cstate="print">
+                      <a:extLst>
+                        <a:ext uri="{28A0092B-C50C-407E-A947-70E740481C1C}">
+                          <a14:useLocalDpi xmlns:a14="http://schemas.microsoft.com/office/drawing/2010/main" val="0"/>
+                        </a:ext>
+                      </a:extLst>
+                    </a:blip>
+                    <a:srcRect/>
+                    <a:stretch>
+                      <a:fillRect/>
+                    </a:stretch>
+                  </pic:blipFill>
+                  <pic:spPr bwMode="auto">
+                    <a:xfrm>
+                      <a:off x="0" y="0"/>
+                      <a:ext cx="2934576" cy="5221564"/>
+                    </a:xfrm>
+                    <a:prstGeom prst="rect">
+                      <a:avLst/>
+                    </a:prstGeom>
+                    <a:noFill/>
+                    <a:ln>
+                      <a:noFill/>
+                    </a:ln>
+                  </pic:spPr>
+                </pic:pic>
+              </a:graphicData>
+            </a:graphic>
+          </wp:inline>
+        </w:drawing>
+      </w:r>
+    </w:p>
+    <w:p>
+      <w:pPr>
+        <w:pStyle w:val="Quote"/>
+        <w:rPr>
+          <w:rStyle w:val="SubtleEmphasis"/>
+          <w:i/>
+          <w:iCs/>
+          <w:color w:val="auto"/>
+        </w:rPr>
+      </w:pPr>
+      <w:r>
+        <w:rPr>
+          <w:rStyle w:val="SubtleEmphasis"/>
+          <w:i/>
+          <w:iCs/>
+          <w:color w:val="auto"/>
+        </w:rPr>
+        <w:t>(fig. 1)</w:t>
+      </w:r>
+      <w:r>
+        <w:rPr>
+          <w:rStyle w:val="SubtleEmphasis"/>
+          <w:i/>
+          <w:iCs/>
+          <w:color w:val="auto"/>
+        </w:rPr>
+        <w:tab/>
+      </w:r>
+      <w:r>
+        <w:rPr>
+          <w:rStyle w:val="SubtleEmphasis"/>
+          <w:i/>
+          <w:iCs/>
+          <w:color w:val="auto"/>
+        </w:rPr>
+        <w:tab/>
+      </w:r>
+      <w:r>
+        <w:rPr>
+          <w:rStyle w:val="SubtleEmphasis"/>
+          <w:i/>
+          <w:iCs/>
+          <w:color w:val="auto"/>
+        </w:rPr>
+        <w:tab/>
+        <w:t xml:space="preserve">               (fig. 2)</w:t>
+      </w:r>
+    </w:p>
+    <w:p>
+      <w:pPr>
+        <w:pStyle w:val="ListParagraph"/>
+        <w:numPr>
+          <w:ilvl w:val="0"/>
+          <w:numId w:val="4"/>
+        </w:numPr>
+        <w:rPr>
+          <w:lang w:bidi="he-IL"/>
+        </w:rPr>
+      </w:pPr>
+      <w:r>
+        <w:rPr>
+          <w:lang w:bidi="he-IL"/>
+        </w:rPr>
+        <w:t>Når en bluetooth forbindelse er blevet skabt mellem Android applikationen og RDK, vil Appen begynde at vise hvilke informationer der bliver hentet fra RDK</w:t>
+      </w:r>
+    </w:p>
+    <w:p>
+      <w:pPr>
+        <w:pStyle w:val="ListParagraph"/>
+        <w:numPr>
+          <w:ilvl w:val="0"/>
+          <w:numId w:val="4"/>
+        </w:numPr>
+        <w:rPr>
+          <w:lang w:bidi="he-IL"/>
+        </w:rPr>
+      </w:pPr>
+      <w:r>
+        <w:rPr>
+          <w:lang w:bidi="he-IL"/>
+        </w:rPr>
+        <w:t>Logging knappen vælger mellem to tilstande, ”Logging Enabled” og ”Logging Disabled” disse bliver skiftet mellem ved et tryk.</w:t>
+      </w:r>
+      <w:r>
+        <w:rPr>
+          <w:lang w:bidi="he-IL"/>
+        </w:rPr>
+        <w:t xml:space="preserve"> </w:t>
+      </w:r>
+    </w:p>
+    <w:p>
+      <w:pPr>
+        <w:pStyle w:val="ListParagraph"/>
+        <w:ind w:left="360"/>
+        <w:rPr>
+          <w:lang w:bidi="he-IL"/>
+        </w:rPr>
+      </w:pPr>
+      <w:r>
+        <w:rPr>
+          <w:lang w:bidi="he-IL"/>
+        </w:rPr>
+        <w:t>N</w:t>
+      </w:r>
+      <w:r>
+        <w:rPr>
+          <w:lang w:bidi="he-IL"/>
+        </w:rPr>
+        <w:t xml:space="preserve">år knappen er i ”Logging Disabled” tilstand er appen i ”Rolling data” mode hvor alt data modtaget </w:t>
+      </w:r>
+      <w:r>
+        <w:rPr>
+          <w:lang w:bidi="he-IL"/>
+        </w:rPr>
+        <w:t>vil blive vist og derefter blive slettet. Hvis en logfil er ledig – altså når brugeren har logget data vil en dialog boks dukke op, i denne dialog findes to muligheder ”Discard” og ”Upload To SQL” disse vælger om de gemte data skal smides væk eller uploades til SQL.</w:t>
+      </w:r>
+    </w:p>
+    <w:p>
+      <w:pPr>
+        <w:pStyle w:val="ListParagraph"/>
+        <w:ind w:left="360"/>
+        <w:rPr>
+          <w:lang w:bidi="he-IL"/>
+        </w:rPr>
+      </w:pPr>
+      <w:r>
+        <w:rPr>
+          <w:lang w:bidi="he-IL"/>
+        </w:rPr>
+        <w:t>I tilstanden ”Logging Enabled” vil appen samle al data modtaget op og gemme i en fil.</w:t>
+      </w:r>
+    </w:p>
+    <w:p>
+      <w:pPr>
+        <w:pStyle w:val="ListParagraph"/>
+        <w:numPr>
+          <w:ilvl w:val="0"/>
+          <w:numId w:val="4"/>
+        </w:numPr>
+        <w:rPr>
+          <w:lang w:bidi="he-IL"/>
+        </w:rPr>
+      </w:pPr>
+      <w:r>
+        <w:rPr>
+          <w:lang w:bidi="he-IL"/>
+        </w:rPr>
+        <w:lastRenderedPageBreak/>
+        <w:t>Disse knapper fungerer som bluetooth forbindelses knapper.</w:t>
+      </w:r>
+    </w:p>
+    <w:p>
+      <w:pPr>
+        <w:pStyle w:val="ListParagraph"/>
+        <w:ind w:left="360"/>
+        <w:rPr>
+          <w:lang w:bidi="he-IL"/>
+        </w:rPr>
+      </w:pPr>
+      <w:r>
+        <w:rPr>
+          <w:lang w:bidi="he-IL"/>
+        </w:rPr>
+        <w:t xml:space="preserve">Knappen ”Open” vil åbne en bluetooth forbindelse til RDK (Hvis enheden ”HC-06” er parret til Android enheden </w:t>
+      </w:r>
+      <w:r>
+        <w:rPr>
+          <w:i/>
+          <w:color w:val="404040" w:themeColor="text1" w:themeTint="BF"/>
+          <w:lang w:bidi="he-IL"/>
+        </w:rPr>
+        <w:t xml:space="preserve">se </w:t>
+      </w:r>
+      <w:r>
+        <w:rPr>
+          <w:i/>
+          <w:color w:val="404040" w:themeColor="text1" w:themeTint="BF"/>
+          <w:lang w:bidi="he-IL"/>
+        </w:rPr>
+        <w:fldChar w:fldCharType="begin"/>
+      </w:r>
+      <w:r>
+        <w:rPr>
+          <w:i/>
+          <w:color w:val="404040" w:themeColor="text1" w:themeTint="BF"/>
+          <w:lang w:bidi="he-IL"/>
+        </w:rPr>
+        <w:instrText xml:space="preserve"> REF _Ref485715459 \h  \* MERGEFORMAT </w:instrText>
+      </w:r>
+      <w:r>
+        <w:rPr>
+          <w:i/>
+          <w:color w:val="404040" w:themeColor="text1" w:themeTint="BF"/>
+          <w:lang w:bidi="he-IL"/>
+        </w:rPr>
+      </w:r>
+      <w:r>
+        <w:rPr>
+          <w:i/>
+          <w:color w:val="404040" w:themeColor="text1" w:themeTint="BF"/>
+          <w:lang w:bidi="he-IL"/>
+        </w:rPr>
+        <w:fldChar w:fldCharType="separate"/>
+      </w:r>
+      <w:r>
+        <w:rPr>
+          <w:i/>
+          <w:color w:val="404040" w:themeColor="text1" w:themeTint="BF"/>
+        </w:rPr>
+        <w:t>Opret forbindelse til bluetooth</w:t>
+      </w:r>
+      <w:r>
+        <w:rPr>
+          <w:i/>
+          <w:color w:val="404040" w:themeColor="text1" w:themeTint="BF"/>
+          <w:lang w:bidi="he-IL"/>
+        </w:rPr>
+        <w:fldChar w:fldCharType="end"/>
+      </w:r>
+      <w:r>
+        <w:rPr>
+          <w:lang w:bidi="he-IL"/>
+        </w:rPr>
+        <w:t>).</w:t>
+      </w:r>
+    </w:p>
+    <w:p>
+      <w:pPr>
+        <w:pStyle w:val="ListParagraph"/>
+        <w:ind w:left="360"/>
+        <w:rPr>
+          <w:lang w:bidi="he-IL"/>
+        </w:rPr>
+      </w:pPr>
+      <w:r>
+        <w:rPr>
+          <w:lang w:bidi="he-IL"/>
+        </w:rPr>
+        <w:t>Knappen ”Close” lukker for forbindelsen mellem RDK og Android. Hvis RDK bliver afbrudt fra strøm – altså hvis enten OBD stikket bliver hevet ud eller bilen mister mulighed for at afgive strøm vil dette have samme effekt.</w:t>
+      </w:r>
+    </w:p>
+    <w:p>
+      <w:pPr>
+        <w:pStyle w:val="ListParagraph"/>
+        <w:numPr>
+          <w:ilvl w:val="0"/>
+          <w:numId w:val="4"/>
+        </w:numPr>
+        <w:rPr>
+          <w:lang w:bidi="he-IL"/>
+        </w:rPr>
+      </w:pPr>
+      <w:r>
+        <w:rPr>
+          <w:lang w:bidi="he-IL"/>
+        </w:rPr>
+        <w:t>Lines in array angiver hvor mange elementer der findes den loggede fil, disse elementer bliver ikke skrevet til en fil hver gang en ny Bluetooth pakke bliver modtaget dette ville give meget overhead i applikationen, derfor bliver arrayet først gemt til en fil efter brugeren giver kommandoen for at uploade til SQL.</w:t>
+      </w:r>
+    </w:p>
+    <w:p>
+      <w:pPr>
+        <w:pStyle w:val="ListParagraph"/>
+        <w:ind w:left="360"/>
+        <w:rPr>
+          <w:lang w:bidi="he-IL"/>
+        </w:rPr>
+      </w:pPr>
+      <w:r>
+        <w:rPr>
+          <w:lang w:bidi="he-IL"/>
+        </w:rPr>
+        <w:t>I log arrayet vil der teoretisk set være plads til 2</w:t>
+      </w:r>
+      <w:r>
+        <w:rPr>
+          <w:vertAlign w:val="superscript"/>
+          <w:lang w:bidi="he-IL"/>
+        </w:rPr>
+        <w:t>32</w:t>
+      </w:r>
+      <w:r>
+        <w:rPr>
+          <w:lang w:bidi="he-IL"/>
+        </w:rPr>
+        <w:t xml:space="preserve"> – 1 eller </w:t>
+      </w:r>
+      <w:r>
+        <w:rPr>
+          <w:lang w:bidi="he-IL"/>
+        </w:rPr>
+        <w:t>4</w:t>
+      </w:r>
+      <w:r>
+        <w:rPr>
+          <w:lang w:bidi="he-IL"/>
+        </w:rPr>
+        <w:t>.</w:t>
+      </w:r>
+      <w:r>
+        <w:rPr>
+          <w:lang w:bidi="he-IL"/>
+        </w:rPr>
+        <w:t>294</w:t>
+      </w:r>
+      <w:r>
+        <w:rPr>
+          <w:lang w:bidi="he-IL"/>
+        </w:rPr>
+        <w:t>.</w:t>
+      </w:r>
+      <w:r>
+        <w:rPr>
+          <w:lang w:bidi="he-IL"/>
+        </w:rPr>
+        <w:t>967</w:t>
+      </w:r>
+      <w:r>
+        <w:rPr>
+          <w:lang w:bidi="he-IL"/>
+        </w:rPr>
+        <w:t>.</w:t>
+      </w:r>
+      <w:r>
+        <w:rPr>
+          <w:lang w:bidi="he-IL"/>
+        </w:rPr>
+        <w:t>295</w:t>
+      </w:r>
+      <w:r>
+        <w:rPr>
+          <w:lang w:bidi="he-IL"/>
+        </w:rPr>
+        <w:t xml:space="preserve"> elementer.</w:t>
+      </w:r>
+    </w:p>
+    <w:p>
+      <w:pPr>
+        <w:pStyle w:val="ListParagraph"/>
+        <w:ind w:left="360"/>
+        <w:rPr>
+          <w:lang w:bidi="he-IL"/>
+        </w:rPr>
+      </w:pPr>
+      <w:r>
+        <w:rPr>
+          <w:lang w:bidi="he-IL"/>
+        </w:rPr>
+        <w:t>RDK sender en pakke hver 2. sekund, det vil sige at hvis man skal køre en tur som fylder hele arrayet skal man køre i ~</w:t>
+      </w:r>
+      <w:r>
+        <w:rPr>
+          <w:lang w:bidi="he-IL"/>
+        </w:rPr>
+        <w:t>2</w:t>
+      </w:r>
+      <w:r>
+        <w:rPr>
+          <w:lang w:bidi="he-IL"/>
+        </w:rPr>
+        <w:t>.</w:t>
+      </w:r>
+      <w:r>
+        <w:rPr>
+          <w:lang w:bidi="he-IL"/>
+        </w:rPr>
+        <w:t>386</w:t>
+      </w:r>
+      <w:r>
+        <w:rPr>
+          <w:lang w:bidi="he-IL"/>
+        </w:rPr>
+        <w:t xml:space="preserve">.093 timer eller </w:t>
+      </w:r>
+      <w:r>
+        <w:rPr>
+          <w:lang w:bidi="he-IL"/>
+        </w:rPr>
+        <w:t>~</w:t>
+      </w:r>
+      <w:r>
+        <w:rPr>
+          <w:lang w:bidi="he-IL"/>
+        </w:rPr>
+        <w:t>272</w:t>
+      </w:r>
+      <w:r>
+        <w:rPr>
+          <w:lang w:bidi="he-IL"/>
+        </w:rPr>
+        <w:t xml:space="preserve"> år.</w:t>
+      </w:r>
+    </w:p>
+    <w:p>
+      <w:pPr>
+        <w:pStyle w:val="Heading3"/>
+        <w:rPr>
+          <w:lang w:bidi="he-IL"/>
+        </w:rPr>
+      </w:pPr>
+      <w:bookmarkStart w:id="15" w:name="_Toc485719881"/>
+      <w:r>
+        <w:rPr>
+          <w:lang w:bidi="he-IL"/>
+        </w:rPr>
+        <w:t>Start af logning i Android Applikation</w:t>
+      </w:r>
+      <w:bookmarkEnd w:id="15"/>
+    </w:p>
+    <w:p>
+      <w:pPr>
+        <w:pStyle w:val="ListParagraph"/>
+        <w:numPr>
+          <w:ilvl w:val="0"/>
+          <w:numId w:val="5"/>
+        </w:numPr>
+        <w:rPr>
+          <w:lang w:bidi="he-IL"/>
+        </w:rPr>
+      </w:pPr>
+      <w:r>
+        <w:rPr>
+          <w:lang w:bidi="he-IL"/>
+        </w:rPr>
+        <w:t xml:space="preserve">Verificér at Bluetooth enheden ”HC-06” er parret til Android enheden. </w:t>
+      </w:r>
+    </w:p>
+    <w:p>
+      <w:pPr>
+        <w:pStyle w:val="ListParagraph"/>
+        <w:rPr>
+          <w:lang w:bidi="he-IL"/>
+        </w:rPr>
+      </w:pPr>
+      <w:r>
+        <w:rPr>
+          <w:lang w:bidi="he-IL"/>
+        </w:rPr>
+        <w:t xml:space="preserve">Se eventuelt </w:t>
+      </w:r>
+      <w:r>
+        <w:rPr>
+          <w:lang w:bidi="he-IL"/>
+        </w:rPr>
+        <w:fldChar w:fldCharType="begin"/>
+      </w:r>
+      <w:r>
+        <w:rPr>
+          <w:lang w:bidi="he-IL"/>
+        </w:rPr>
+        <w:instrText xml:space="preserve"> REF _Ref485718566 \h </w:instrText>
+      </w:r>
+      <w:r>
+        <w:rPr>
+          <w:lang w:bidi="he-IL"/>
+        </w:rPr>
+      </w:r>
+      <w:r>
+        <w:rPr>
+          <w:lang w:bidi="he-IL"/>
+        </w:rPr>
+        <w:fldChar w:fldCharType="separate"/>
+      </w:r>
+      <w:r>
+        <w:t xml:space="preserve">Opret forbindelse til </w:t>
+      </w:r>
+      <w:r>
+        <w:t>B</w:t>
+      </w:r>
+      <w:r>
+        <w:t>luetooth</w:t>
+      </w:r>
+      <w:r>
+        <w:rPr>
+          <w:lang w:bidi="he-IL"/>
+        </w:rPr>
+        <w:fldChar w:fldCharType="end"/>
+      </w:r>
+    </w:p>
+    <w:p>
+      <w:pPr>
+        <w:pStyle w:val="ListParagraph"/>
+        <w:numPr>
+          <w:ilvl w:val="0"/>
+          <w:numId w:val="5"/>
+        </w:numPr>
+        <w:rPr>
+          <w:lang w:bidi="he-IL"/>
+        </w:rPr>
+      </w:pPr>
+      <w:r>
+        <w:rPr>
+          <w:lang w:bidi="he-IL"/>
+        </w:rPr>
+        <w:t xml:space="preserve">Verificér at RDK er tilsluttet korrekt og forbundet til bilen. </w:t>
+      </w:r>
+    </w:p>
+    <w:p>
+      <w:pPr>
+        <w:pStyle w:val="ListParagraph"/>
+        <w:rPr>
+          <w:lang w:bidi="he-IL"/>
+        </w:rPr>
+      </w:pPr>
+      <w:r>
+        <w:rPr>
+          <w:lang w:bidi="he-IL"/>
+        </w:rPr>
+        <w:t xml:space="preserve">Se </w:t>
+      </w:r>
+      <w:r>
+        <w:rPr>
+          <w:lang w:bidi="he-IL"/>
+        </w:rPr>
+        <w:fldChar w:fldCharType="begin"/>
+      </w:r>
+      <w:r>
+        <w:rPr>
+          <w:lang w:bidi="he-IL"/>
+        </w:rPr>
+        <w:instrText xml:space="preserve"> REF _Ref485718808 \h </w:instrText>
+      </w:r>
+      <w:r>
+        <w:rPr>
+          <w:lang w:bidi="he-IL"/>
+        </w:rPr>
+      </w:r>
+      <w:r>
+        <w:rPr>
+          <w:lang w:bidi="he-IL"/>
+        </w:rPr>
+        <w:fldChar w:fldCharType="separate"/>
+      </w:r>
+      <w:r>
+        <w:t>Tilslutning af Development Kit</w:t>
+      </w:r>
+      <w:r>
+        <w:rPr>
+          <w:lang w:bidi="he-IL"/>
+        </w:rPr>
+        <w:fldChar w:fldCharType="end"/>
+      </w:r>
+    </w:p>
+    <w:p>
+      <w:pPr>
+        <w:pStyle w:val="ListParagraph"/>
+        <w:numPr>
+          <w:ilvl w:val="0"/>
+          <w:numId w:val="5"/>
+        </w:numPr>
+        <w:rPr>
+          <w:lang w:bidi="he-IL"/>
+        </w:rPr>
+      </w:pPr>
+      <w:r>
+        <w:rPr>
+          <w:lang w:bidi="he-IL"/>
+        </w:rPr>
+        <w:t>Åben Raven applikationen.</w:t>
+      </w:r>
+    </w:p>
+    <w:p>
+      <w:pPr>
+        <w:pStyle w:val="ListParagraph"/>
+        <w:numPr>
+          <w:ilvl w:val="0"/>
+          <w:numId w:val="5"/>
+        </w:numPr>
+        <w:rPr>
+          <w:lang w:bidi="he-IL"/>
+        </w:rPr>
+      </w:pPr>
+      <w:r>
+        <w:rPr>
+          <w:lang w:bidi="he-IL"/>
+        </w:rPr>
+        <w:t>Tryk på Open i det yderste højre hjørne af skærmen</w:t>
+      </w:r>
+      <w:r>
+        <w:rPr>
+          <w:lang w:bidi="he-IL"/>
+        </w:rPr>
+        <w:t>.</w:t>
+      </w:r>
+    </w:p>
+    <w:p>
+      <w:pPr>
+        <w:pStyle w:val="ListParagraph"/>
+        <w:rPr>
+          <w:lang w:bidi="he-IL"/>
+        </w:rPr>
+      </w:pPr>
+      <w:r>
+        <w:rPr>
+          <w:lang w:bidi="he-IL"/>
+        </w:rPr>
+        <w:t>Hvis HC-06 er i rækkevidde vil bluetooth modulet stoppe med at blinke og lyse solidt rødt. Hvis dette er gjort korrekt burde data begynde at blive vist på skærmen.</w:t>
+      </w:r>
+    </w:p>
+    <w:p>
+      <w:pPr>
+        <w:pStyle w:val="ListParagraph"/>
+        <w:numPr>
+          <w:ilvl w:val="0"/>
+          <w:numId w:val="5"/>
+        </w:numPr>
+        <w:rPr>
+          <w:lang w:bidi="he-IL"/>
+        </w:rPr>
+      </w:pPr>
+      <w:r>
+        <w:rPr>
+          <w:lang w:bidi="he-IL"/>
+        </w:rPr>
+        <w:t>Tryk på knappen ”Logging Disabled” for at skifte tilstand til ”Logging Enabled”.</w:t>
+      </w:r>
+    </w:p>
+    <w:p>
+      <w:pPr>
+        <w:pStyle w:val="ListParagraph"/>
+        <w:numPr>
+          <w:ilvl w:val="0"/>
+          <w:numId w:val="5"/>
+        </w:numPr>
+        <w:rPr>
+          <w:lang w:bidi="he-IL"/>
+        </w:rPr>
+      </w:pPr>
+      <w:r>
+        <w:rPr>
+          <w:lang w:bidi="he-IL"/>
+        </w:rPr>
+        <w:t>Efter turen er færdiggjort trykkes på ”Loggen Enabled” for at endnu en gang skifte tilstand. Denne gang vil en dialog boks dukke op, her trykkes ”Upload to SQL”</w:t>
+      </w:r>
+    </w:p>
+    <w:p>
+      <w:pPr>
+        <w:pStyle w:val="Heading1"/>
+        <w:rPr>
+          <w:lang w:bidi="he-IL"/>
+        </w:rPr>
+      </w:pPr>
+      <w:bookmarkStart w:id="16" w:name="_Toc485719882"/>
+      <w:r>
+        <w:rPr>
+          <w:lang w:bidi="he-IL"/>
+        </w:rPr>
+        <w:t>Problemer</w:t>
+      </w:r>
+      <w:bookmarkEnd w:id="16"/>
+    </w:p>
+    <w:p>
+      <w:pPr>
+        <w:pStyle w:val="Heading2"/>
+        <w:rPr>
+          <w:lang w:bidi="he-IL"/>
+        </w:rPr>
+      </w:pPr>
+      <w:bookmarkStart w:id="17" w:name="_Toc485719883"/>
+      <w:r>
+        <w:rPr>
+          <w:lang w:bidi="he-IL"/>
+        </w:rPr>
+        <w:t>GPS data bliver ikke vist på Raven Development Kit</w:t>
+      </w:r>
+      <w:bookmarkEnd w:id="17"/>
+    </w:p>
+    <w:p>
+      <w:pPr>
+        <w:rPr>
+          <w:lang w:bidi="he-IL"/>
+        </w:rPr>
+      </w:pPr>
+      <w:r>
+        <w:rPr>
+          <w:lang w:bidi="he-IL"/>
+        </w:rPr>
+        <w:t>Hvis GPS Data ikke bliver vist på displayet er det for det meste en af to grunde.</w:t>
+      </w:r>
+    </w:p>
+    <w:p>
+      <w:pPr>
+        <w:rPr>
+          <w:lang w:bidi="he-IL"/>
+        </w:rPr>
+      </w:pPr>
+      <w:r>
+        <w:rPr>
+          <w:lang w:bidi="he-IL"/>
+        </w:rPr>
+        <w:t>En ukendt software fejl er grund til at GPS ikke bliver vist, dette bliver løst ved at genstarte RDK ved at trykke på reset knappen som findes på toppen af displayet.</w:t>
+      </w:r>
+    </w:p>
+    <w:p>
+      <w:pPr>
+        <w:rPr>
+          <w:lang w:bidi="he-IL"/>
+        </w:rPr>
+      </w:pPr>
+      <w:r>
+        <w:rPr>
+          <w:lang w:bidi="he-IL"/>
+        </w:rPr>
+        <w:t>Der er ikke nok satellitter i rækkevidde. Hvis dette sker er det bedste at gøre at vente i 2 – 3 minutter og genstarte RDK</w:t>
+      </w:r>
+    </w:p>
+    <w:p>
+      <w:pPr>
+        <w:pStyle w:val="Heading2"/>
+        <w:rPr>
+          <w:lang w:bidi="he-IL"/>
+        </w:rPr>
+      </w:pPr>
+      <w:bookmarkStart w:id="18" w:name="_Toc485719884"/>
+      <w:r>
+        <w:rPr>
+          <w:lang w:bidi="he-IL"/>
+        </w:rPr>
+        <w:t>Appen Crasher ved tryk på Open</w:t>
+      </w:r>
+      <w:bookmarkEnd w:id="18"/>
+    </w:p>
+    <w:p>
+      <w:pPr>
+        <w:rPr>
+          <w:lang w:bidi="he-IL"/>
+        </w:rPr>
+      </w:pPr>
+      <w:r>
+        <w:rPr>
+          <w:lang w:bidi="he-IL"/>
+        </w:rPr>
+        <w:t>Crash ved tilslutning af bluetooth kan forekomme hvis bluetooth modulet ikke er i rækkevidde af Android enheden eller en forbindelse er allerede tilsluttet.</w:t>
+      </w:r>
     </w:p>
     <w:sectPr>
-      <w:footerReference w:type="default" r:id="rId11"/>
+      <w:footerReference w:type="default" r:id="rId13"/>
       <w:pgSz w:w="11906" w:h="16838"/>
       <w:pgMar w:top="1701" w:right="1134" w:bottom="1701" w:left="1134" w:header="708" w:footer="708" w:gutter="0"/>
+      <w:pgNumType w:start="0"/>
       <w:cols w:space="708"/>
+      <w:titlePg/>
       <w:docGrid w:linePitch="360"/>
     </w:sectPr>
   </w:body>
@@ -1306,7 +2570,7 @@
 </file>
 
 <file path=word/endnotes.xml><?xml version="1.0" encoding="utf-8"?>
-<w:endnotes xmlns:wpc="http://schemas.microsoft.com/office/word/2010/wordprocessingCanvas" xmlns:mo="http://schemas.microsoft.com/office/mac/office/2008/main" xmlns:mc="http://schemas.openxmlformats.org/markup-compatibility/2006" xmlns:mv="urn:schemas-microsoft-com:mac:vml" xmlns:o="urn:schemas-microsoft-com:office:office" xmlns:r="http://schemas.openxmlformats.org/officeDocument/2006/relationships" xmlns:m="http://schemas.openxmlformats.org/officeDocument/2006/math" xmlns:v="urn:schemas-microsoft-com:vml" xmlns:wp14="http://schemas.microsoft.com/office/word/2010/wordprocessingDrawing" xmlns:wp="http://schemas.openxmlformats.org/drawingml/2006/wordprocessingDrawing" xmlns:w10="urn:schemas-microsoft-com:office:word" xmlns:w="http://schemas.openxmlformats.org/wordprocessingml/2006/main" xmlns:w14="http://schemas.microsoft.com/office/word/2010/wordml" xmlns:w15="http://schemas.microsoft.com/office/word/2012/wordml" xmlns:wpg="http://schemas.microsoft.com/office/word/2010/wordprocessingGroup" xmlns:wpi="http://schemas.microsoft.com/office/word/2010/wordprocessingInk" xmlns:wne="http://schemas.microsoft.com/office/word/2006/wordml" xmlns:wps="http://schemas.microsoft.com/office/word/2010/wordprocessingShape" mc:Ignorable="w14 w15 wp14">
+<w:endnotes xmlns:wpc="http://schemas.microsoft.com/office/word/2010/wordprocessingCanvas" xmlns:cx="http://schemas.microsoft.com/office/drawing/2014/chartex" xmlns:mc="http://schemas.openxmlformats.org/markup-compatibility/2006" xmlns:o="urn:schemas-microsoft-com:office:office" xmlns:r="http://schemas.openxmlformats.org/officeDocument/2006/relationships" xmlns:m="http://schemas.openxmlformats.org/officeDocument/2006/math" xmlns:v="urn:schemas-microsoft-com:vml" xmlns:wp14="http://schemas.microsoft.com/office/word/2010/wordprocessingDrawing" xmlns:wp="http://schemas.openxmlformats.org/drawingml/2006/wordprocessingDrawing" xmlns:w10="urn:schemas-microsoft-com:office:word" xmlns:w="http://schemas.openxmlformats.org/wordprocessingml/2006/main" xmlns:w14="http://schemas.microsoft.com/office/word/2010/wordml" xmlns:w15="http://schemas.microsoft.com/office/word/2012/wordml" xmlns:w16se="http://schemas.microsoft.com/office/word/2015/wordml/symex" xmlns:wpg="http://schemas.microsoft.com/office/word/2010/wordprocessingGroup" xmlns:wpi="http://schemas.microsoft.com/office/word/2010/wordprocessingInk" xmlns:wne="http://schemas.microsoft.com/office/word/2006/wordml" xmlns:wps="http://schemas.microsoft.com/office/word/2010/wordprocessingShape" mc:Ignorable="w14 w15 w16se wp14">
   <w:endnote w:type="separator" w:id="-1">
     <w:p>
       <w:pPr>
@@ -1331,7 +2595,7 @@
 </file>
 
 <file path=word/footer1.xml><?xml version="1.0" encoding="utf-8"?>
-<w:ftr xmlns:wpc="http://schemas.microsoft.com/office/word/2010/wordprocessingCanvas" xmlns:mo="http://schemas.microsoft.com/office/mac/office/2008/main" xmlns:mc="http://schemas.openxmlformats.org/markup-compatibility/2006" xmlns:mv="urn:schemas-microsoft-com:mac:vml" xmlns:o="urn:schemas-microsoft-com:office:office" xmlns:r="http://schemas.openxmlformats.org/officeDocument/2006/relationships" xmlns:m="http://schemas.openxmlformats.org/officeDocument/2006/math" xmlns:v="urn:schemas-microsoft-com:vml" xmlns:wp14="http://schemas.microsoft.com/office/word/2010/wordprocessingDrawing" xmlns:wp="http://schemas.openxmlformats.org/drawingml/2006/wordprocessingDrawing" xmlns:w10="urn:schemas-microsoft-com:office:word" xmlns:w="http://schemas.openxmlformats.org/wordprocessingml/2006/main" xmlns:w14="http://schemas.microsoft.com/office/word/2010/wordml" xmlns:w15="http://schemas.microsoft.com/office/word/2012/wordml" xmlns:wpg="http://schemas.microsoft.com/office/word/2010/wordprocessingGroup" xmlns:wpi="http://schemas.microsoft.com/office/word/2010/wordprocessingInk" xmlns:wne="http://schemas.microsoft.com/office/word/2006/wordml" xmlns:wps="http://schemas.microsoft.com/office/word/2010/wordprocessingShape" mc:Ignorable="w14 w15 wp14">
+<w:ftr xmlns:wpc="http://schemas.microsoft.com/office/word/2010/wordprocessingCanvas" xmlns:cx="http://schemas.microsoft.com/office/drawing/2014/chartex" xmlns:mc="http://schemas.openxmlformats.org/markup-compatibility/2006" xmlns:o="urn:schemas-microsoft-com:office:office" xmlns:r="http://schemas.openxmlformats.org/officeDocument/2006/relationships" xmlns:m="http://schemas.openxmlformats.org/officeDocument/2006/math" xmlns:v="urn:schemas-microsoft-com:vml" xmlns:wp14="http://schemas.microsoft.com/office/word/2010/wordprocessingDrawing" xmlns:wp="http://schemas.openxmlformats.org/drawingml/2006/wordprocessingDrawing" xmlns:w10="urn:schemas-microsoft-com:office:word" xmlns:w="http://schemas.openxmlformats.org/wordprocessingml/2006/main" xmlns:w14="http://schemas.microsoft.com/office/word/2010/wordml" xmlns:w15="http://schemas.microsoft.com/office/word/2012/wordml" xmlns:w16se="http://schemas.microsoft.com/office/word/2015/wordml/symex" xmlns:wpg="http://schemas.microsoft.com/office/word/2010/wordprocessingGroup" xmlns:wpi="http://schemas.microsoft.com/office/word/2010/wordprocessingInk" xmlns:wne="http://schemas.microsoft.com/office/word/2006/wordml" xmlns:wps="http://schemas.microsoft.com/office/word/2010/wordprocessingShape" mc:Ignorable="w14 w15 w16se wp14">
   <w:sdt>
     <w:sdtPr>
       <w:id w:val="1322929761"/>
@@ -1360,7 +2624,7 @@
           <w:rPr>
             <w:noProof/>
           </w:rPr>
-          <w:t>4</w:t>
+          <w:t>1</w:t>
         </w:r>
         <w:r>
           <w:fldChar w:fldCharType="end"/>
@@ -1377,7 +2641,7 @@
 </file>
 
 <file path=word/footnotes.xml><?xml version="1.0" encoding="utf-8"?>
-<w:footnotes xmlns:wpc="http://schemas.microsoft.com/office/word/2010/wordprocessingCanvas" xmlns:mo="http://schemas.microsoft.com/office/mac/office/2008/main" xmlns:mc="http://schemas.openxmlformats.org/markup-compatibility/2006" xmlns:mv="urn:schemas-microsoft-com:mac:vml" xmlns:o="urn:schemas-microsoft-com:office:office" xmlns:r="http://schemas.openxmlformats.org/officeDocument/2006/relationships" xmlns:m="http://schemas.openxmlformats.org/officeDocument/2006/math" xmlns:v="urn:schemas-microsoft-com:vml" xmlns:wp14="http://schemas.microsoft.com/office/word/2010/wordprocessingDrawing" xmlns:wp="http://schemas.openxmlformats.org/drawingml/2006/wordprocessingDrawing" xmlns:w10="urn:schemas-microsoft-com:office:word" xmlns:w="http://schemas.openxmlformats.org/wordprocessingml/2006/main" xmlns:w14="http://schemas.microsoft.com/office/word/2010/wordml" xmlns:w15="http://schemas.microsoft.com/office/word/2012/wordml" xmlns:wpg="http://schemas.microsoft.com/office/word/2010/wordprocessingGroup" xmlns:wpi="http://schemas.microsoft.com/office/word/2010/wordprocessingInk" xmlns:wne="http://schemas.microsoft.com/office/word/2006/wordml" xmlns:wps="http://schemas.microsoft.com/office/word/2010/wordprocessingShape" mc:Ignorable="w14 w15 wp14">
+<w:footnotes xmlns:wpc="http://schemas.microsoft.com/office/word/2010/wordprocessingCanvas" xmlns:cx="http://schemas.microsoft.com/office/drawing/2014/chartex" xmlns:mc="http://schemas.openxmlformats.org/markup-compatibility/2006" xmlns:o="urn:schemas-microsoft-com:office:office" xmlns:r="http://schemas.openxmlformats.org/officeDocument/2006/relationships" xmlns:m="http://schemas.openxmlformats.org/officeDocument/2006/math" xmlns:v="urn:schemas-microsoft-com:vml" xmlns:wp14="http://schemas.microsoft.com/office/word/2010/wordprocessingDrawing" xmlns:wp="http://schemas.openxmlformats.org/drawingml/2006/wordprocessingDrawing" xmlns:w10="urn:schemas-microsoft-com:office:word" xmlns:w="http://schemas.openxmlformats.org/wordprocessingml/2006/main" xmlns:w14="http://schemas.microsoft.com/office/word/2010/wordml" xmlns:w15="http://schemas.microsoft.com/office/word/2012/wordml" xmlns:w16se="http://schemas.microsoft.com/office/word/2015/wordml/symex" xmlns:wpg="http://schemas.microsoft.com/office/word/2010/wordprocessingGroup" xmlns:wpi="http://schemas.microsoft.com/office/word/2010/wordprocessingInk" xmlns:wne="http://schemas.microsoft.com/office/word/2006/wordml" xmlns:wps="http://schemas.microsoft.com/office/word/2010/wordprocessingShape" mc:Ignorable="w14 w15 w16se wp14">
   <w:footnote w:type="separator" w:id="-1">
     <w:p>
       <w:pPr>
@@ -1402,8 +2666,133 @@
 </file>
 
 <file path=word/numbering.xml><?xml version="1.0" encoding="utf-8"?>
-<w:numbering xmlns:wpc="http://schemas.microsoft.com/office/word/2010/wordprocessingCanvas" xmlns:mo="http://schemas.microsoft.com/office/mac/office/2008/main" xmlns:mc="http://schemas.openxmlformats.org/markup-compatibility/2006" xmlns:mv="urn:schemas-microsoft-com:mac:vml" xmlns:o="urn:schemas-microsoft-com:office:office" xmlns:r="http://schemas.openxmlformats.org/officeDocument/2006/relationships" xmlns:m="http://schemas.openxmlformats.org/officeDocument/2006/math" xmlns:v="urn:schemas-microsoft-com:vml" xmlns:wp14="http://schemas.microsoft.com/office/word/2010/wordprocessingDrawing" xmlns:wp="http://schemas.openxmlformats.org/drawingml/2006/wordprocessingDrawing" xmlns:w10="urn:schemas-microsoft-com:office:word" xmlns:w="http://schemas.openxmlformats.org/wordprocessingml/2006/main" xmlns:w14="http://schemas.microsoft.com/office/word/2010/wordml" xmlns:w15="http://schemas.microsoft.com/office/word/2012/wordml" xmlns:wpg="http://schemas.microsoft.com/office/word/2010/wordprocessingGroup" xmlns:wpi="http://schemas.microsoft.com/office/word/2010/wordprocessingInk" xmlns:wne="http://schemas.microsoft.com/office/word/2006/wordml" xmlns:wps="http://schemas.microsoft.com/office/word/2010/wordprocessingShape" mc:Ignorable="w14 w15 wp14">
-  <w:abstractNum w:abstractNumId="0">
+<w:numbering xmlns:wpc="http://schemas.microsoft.com/office/word/2010/wordprocessingCanvas" xmlns:cx="http://schemas.microsoft.com/office/drawing/2014/chartex" xmlns:mc="http://schemas.openxmlformats.org/markup-compatibility/2006" xmlns:o="urn:schemas-microsoft-com:office:office" xmlns:r="http://schemas.openxmlformats.org/officeDocument/2006/relationships" xmlns:m="http://schemas.openxmlformats.org/officeDocument/2006/math" xmlns:v="urn:schemas-microsoft-com:vml" xmlns:wp14="http://schemas.microsoft.com/office/word/2010/wordprocessingDrawing" xmlns:wp="http://schemas.openxmlformats.org/drawingml/2006/wordprocessingDrawing" xmlns:w10="urn:schemas-microsoft-com:office:word" xmlns:w="http://schemas.openxmlformats.org/wordprocessingml/2006/main" xmlns:w14="http://schemas.microsoft.com/office/word/2010/wordml" xmlns:w15="http://schemas.microsoft.com/office/word/2012/wordml" xmlns:w16se="http://schemas.microsoft.com/office/word/2015/wordml/symex" xmlns:wpg="http://schemas.microsoft.com/office/word/2010/wordprocessingGroup" xmlns:wpi="http://schemas.microsoft.com/office/word/2010/wordprocessingInk" xmlns:wne="http://schemas.microsoft.com/office/word/2006/wordml" xmlns:wps="http://schemas.microsoft.com/office/word/2010/wordprocessingShape" mc:Ignorable="w14 w15 w16se wp14">
+  <w:abstractNum w:abstractNumId="0" w15:restartNumberingAfterBreak="0">
+    <w:nsid w:val="FFFFFF88"/>
+    <w:multiLevelType w:val="singleLevel"/>
+    <w:tmpl w:val="5CF45532"/>
+    <w:lvl w:ilvl="0">
+      <w:start w:val="1"/>
+      <w:numFmt w:val="decimal"/>
+      <w:pStyle w:val="ListNumber"/>
+      <w:lvlText w:val="%1."/>
+      <w:lvlJc w:val="left"/>
+      <w:pPr>
+        <w:tabs>
+          <w:tab w:val="num" w:pos="360"/>
+        </w:tabs>
+        <w:ind w:left="360" w:hanging="360"/>
+      </w:pPr>
+    </w:lvl>
+  </w:abstractNum>
+  <w:abstractNum w:abstractNumId="1" w15:restartNumberingAfterBreak="0">
+    <w:nsid w:val="060D50AA"/>
+    <w:multiLevelType w:val="hybridMultilevel"/>
+    <w:tmpl w:val="D000137C"/>
+    <w:lvl w:ilvl="0" w:tplc="6C9E4386">
+      <w:start w:val="1"/>
+      <w:numFmt w:val="decimal"/>
+      <w:lvlText w:val="%1."/>
+      <w:lvlJc w:val="left"/>
+      <w:pPr>
+        <w:ind w:left="720" w:hanging="360"/>
+      </w:pPr>
+      <w:rPr>
+        <w:rFonts w:hint="default"/>
+      </w:rPr>
+    </w:lvl>
+    <w:lvl w:ilvl="1" w:tplc="04060019" w:tentative="1">
+      <w:start w:val="1"/>
+      <w:numFmt w:val="lowerLetter"/>
+      <w:lvlText w:val="%2."/>
+      <w:lvlJc w:val="left"/>
+      <w:pPr>
+        <w:ind w:left="1440" w:hanging="360"/>
+      </w:pPr>
+    </w:lvl>
+    <w:lvl w:ilvl="2" w:tplc="0406001B" w:tentative="1">
+      <w:start w:val="1"/>
+      <w:numFmt w:val="lowerRoman"/>
+      <w:lvlText w:val="%3."/>
+      <w:lvlJc w:val="right"/>
+      <w:pPr>
+        <w:ind w:left="2160" w:hanging="180"/>
+      </w:pPr>
+    </w:lvl>
+    <w:lvl w:ilvl="3" w:tplc="0406000F" w:tentative="1">
+      <w:start w:val="1"/>
+      <w:numFmt w:val="decimal"/>
+      <w:lvlText w:val="%4."/>
+      <w:lvlJc w:val="left"/>
+      <w:pPr>
+        <w:ind w:left="2880" w:hanging="360"/>
+      </w:pPr>
+    </w:lvl>
+    <w:lvl w:ilvl="4" w:tplc="04060019" w:tentative="1">
+      <w:start w:val="1"/>
+      <w:numFmt w:val="lowerLetter"/>
+      <w:lvlText w:val="%5."/>
+      <w:lvlJc w:val="left"/>
+      <w:pPr>
+        <w:ind w:left="3600" w:hanging="360"/>
+      </w:pPr>
+    </w:lvl>
+    <w:lvl w:ilvl="5" w:tplc="0406001B" w:tentative="1">
+      <w:start w:val="1"/>
+      <w:numFmt w:val="lowerRoman"/>
+      <w:lvlText w:val="%6."/>
+      <w:lvlJc w:val="right"/>
+      <w:pPr>
+        <w:ind w:left="4320" w:hanging="180"/>
+      </w:pPr>
+    </w:lvl>
+    <w:lvl w:ilvl="6" w:tplc="0406000F" w:tentative="1">
+      <w:start w:val="1"/>
+      <w:numFmt w:val="decimal"/>
+      <w:lvlText w:val="%7."/>
+      <w:lvlJc w:val="left"/>
+      <w:pPr>
+        <w:ind w:left="5040" w:hanging="360"/>
+      </w:pPr>
+    </w:lvl>
+    <w:lvl w:ilvl="7" w:tplc="04060019" w:tentative="1">
+      <w:start w:val="1"/>
+      <w:numFmt w:val="lowerLetter"/>
+      <w:lvlText w:val="%8."/>
+      <w:lvlJc w:val="left"/>
+      <w:pPr>
+        <w:ind w:left="5760" w:hanging="360"/>
+      </w:pPr>
+    </w:lvl>
+    <w:lvl w:ilvl="8" w:tplc="0406001B" w:tentative="1">
+      <w:start w:val="1"/>
+      <w:numFmt w:val="lowerRoman"/>
+      <w:lvlText w:val="%9."/>
+      <w:lvlJc w:val="right"/>
+      <w:pPr>
+        <w:ind w:left="6480" w:hanging="180"/>
+      </w:pPr>
+    </w:lvl>
+  </w:abstractNum>
+  <w:abstractNum w:abstractNumId="2" w15:restartNumberingAfterBreak="0">
+    <w:nsid w:val="09D149CD"/>
+    <w:multiLevelType w:val="singleLevel"/>
+    <w:tmpl w:val="005E612E"/>
+    <w:lvl w:ilvl="0">
+      <w:start w:val="1"/>
+      <w:numFmt w:val="decimal"/>
+      <w:lvlRestart w:val="0"/>
+      <w:lvlText w:val="%1."/>
+      <w:lvlJc w:val="left"/>
+      <w:pPr>
+        <w:tabs>
+          <w:tab w:val="num" w:pos="360"/>
+        </w:tabs>
+        <w:ind w:left="360" w:hanging="360"/>
+      </w:pPr>
+    </w:lvl>
+  </w:abstractNum>
+  <w:abstractNum w:abstractNumId="3" w15:restartNumberingAfterBreak="0">
     <w:nsid w:val="37E5027C"/>
     <w:multiLevelType w:val="hybridMultilevel"/>
     <w:tmpl w:val="130CFB4C"/>
@@ -1489,14 +2878,44 @@
       </w:pPr>
     </w:lvl>
   </w:abstractNum>
+  <w:abstractNum w:abstractNumId="4" w15:restartNumberingAfterBreak="0">
+    <w:nsid w:val="3AE51640"/>
+    <w:multiLevelType w:val="singleLevel"/>
+    <w:tmpl w:val="6AB401CA"/>
+    <w:lvl w:ilvl="0">
+      <w:start w:val="1"/>
+      <w:numFmt w:val="decimal"/>
+      <w:lvlRestart w:val="0"/>
+      <w:lvlText w:val="%1."/>
+      <w:lvlJc w:val="left"/>
+      <w:pPr>
+        <w:tabs>
+          <w:tab w:val="num" w:pos="360"/>
+        </w:tabs>
+        <w:ind w:left="360" w:hanging="360"/>
+      </w:pPr>
+    </w:lvl>
+  </w:abstractNum>
   <w:num w:numId="1">
+    <w:abstractNumId w:val="3"/>
+  </w:num>
+  <w:num w:numId="2">
     <w:abstractNumId w:val="0"/>
+  </w:num>
+  <w:num w:numId="3">
+    <w:abstractNumId w:val="2"/>
+  </w:num>
+  <w:num w:numId="4">
+    <w:abstractNumId w:val="4"/>
+  </w:num>
+  <w:num w:numId="5">
+    <w:abstractNumId w:val="1"/>
   </w:num>
 </w:numbering>
 </file>
 
 <file path=word/styles.xml><?xml version="1.0" encoding="utf-8"?>
-<w:styles xmlns:mc="http://schemas.openxmlformats.org/markup-compatibility/2006" xmlns:r="http://schemas.openxmlformats.org/officeDocument/2006/relationships" xmlns:w="http://schemas.openxmlformats.org/wordprocessingml/2006/main" xmlns:w14="http://schemas.microsoft.com/office/word/2010/wordml" xmlns:w15="http://schemas.microsoft.com/office/word/2012/wordml" mc:Ignorable="w14 w15">
+<w:styles xmlns:mc="http://schemas.openxmlformats.org/markup-compatibility/2006" xmlns:r="http://schemas.openxmlformats.org/officeDocument/2006/relationships" xmlns:w="http://schemas.openxmlformats.org/wordprocessingml/2006/main" xmlns:w14="http://schemas.microsoft.com/office/word/2010/wordml" xmlns:w15="http://schemas.microsoft.com/office/word/2012/wordml" xmlns:w16se="http://schemas.microsoft.com/office/word/2015/wordml/symex" mc:Ignorable="w14 w15 w16se">
   <w:docDefaults>
     <w:rPrDefault>
       <w:rPr>
@@ -1510,7 +2929,7 @@
       </w:pPr>
     </w:pPrDefault>
   </w:docDefaults>
-  <w:latentStyles w:defLockedState="0" w:defUIPriority="99" w:defSemiHidden="0" w:defUnhideWhenUsed="0" w:defQFormat="0" w:count="382">
+  <w:latentStyles w:defLockedState="0" w:defUIPriority="99" w:defSemiHidden="0" w:defUnhideWhenUsed="0" w:defQFormat="0" w:count="371">
     <w:lsdException w:name="Normal" w:uiPriority="0" w:qFormat="1"/>
     <w:lsdException w:name="heading 1" w:uiPriority="9" w:qFormat="1"/>
     <w:lsdException w:name="heading 2" w:semiHidden="1" w:uiPriority="9" w:unhideWhenUsed="1" w:qFormat="1"/>
@@ -1616,6 +3035,7 @@
     <w:lsdException w:name="HTML Sample" w:semiHidden="1" w:unhideWhenUsed="1"/>
     <w:lsdException w:name="HTML Typewriter" w:semiHidden="1" w:unhideWhenUsed="1"/>
     <w:lsdException w:name="HTML Variable" w:semiHidden="1" w:unhideWhenUsed="1"/>
+    <w:lsdException w:name="Normal Table" w:semiHidden="1" w:unhideWhenUsed="1"/>
     <w:lsdException w:name="annotation subject" w:semiHidden="1" w:unhideWhenUsed="1"/>
     <w:lsdException w:name="No List" w:semiHidden="1" w:unhideWhenUsed="1"/>
     <w:lsdException w:name="Outline List 1" w:semiHidden="1" w:unhideWhenUsed="1"/>
@@ -1661,9 +3081,11 @@
     <w:lsdException w:name="Table Subtle 1" w:semiHidden="1" w:unhideWhenUsed="1"/>
     <w:lsdException w:name="Table Subtle 2" w:semiHidden="1" w:unhideWhenUsed="1"/>
     <w:lsdException w:name="Table Web 1" w:semiHidden="1" w:unhideWhenUsed="1"/>
+    <w:lsdException w:name="Table Web 2" w:semiHidden="1" w:unhideWhenUsed="1"/>
     <w:lsdException w:name="Table Web 3" w:semiHidden="1" w:unhideWhenUsed="1"/>
     <w:lsdException w:name="Balloon Text" w:semiHidden="1" w:unhideWhenUsed="1"/>
     <w:lsdException w:name="Table Grid" w:uiPriority="39"/>
+    <w:lsdException w:name="Table Theme" w:semiHidden="1" w:unhideWhenUsed="1"/>
     <w:lsdException w:name="Placeholder Text" w:semiHidden="1"/>
     <w:lsdException w:name="No Spacing" w:uiPriority="1" w:qFormat="1"/>
     <w:lsdException w:name="Light Shading" w:uiPriority="60"/>
@@ -1879,8 +3301,6 @@
     <w:lsdException w:name="List Table 5 Dark Accent 6" w:uiPriority="50"/>
     <w:lsdException w:name="List Table 6 Colorful Accent 6" w:uiPriority="51"/>
     <w:lsdException w:name="List Table 7 Colorful Accent 6" w:uiPriority="52"/>
-    <w:lsdException w:name="Mention" w:semiHidden="1" w:unhideWhenUsed="1"/>
-    <w:lsdException w:name="Smart Hyperlink" w:semiHidden="1" w:unhideWhenUsed="1"/>
   </w:latentStyles>
   <w:style w:type="paragraph" w:default="1" w:styleId="Normal">
     <w:name w:val="Normal"/>
@@ -1901,12 +3321,12 @@
     <w:rsid w:val="00C80696"/>
     <w:pPr>
       <w:pBdr>
-        <w:top w:val="single" w:sz="24" w:space="0" w:color="5B9BD5" w:themeColor="accent1"/>
-        <w:left w:val="single" w:sz="24" w:space="0" w:color="5B9BD5" w:themeColor="accent1"/>
-        <w:bottom w:val="single" w:sz="24" w:space="0" w:color="5B9BD5" w:themeColor="accent1"/>
-        <w:right w:val="single" w:sz="24" w:space="0" w:color="5B9BD5" w:themeColor="accent1"/>
+        <w:top w:val="single" w:sz="24" w:space="0" w:color="4E67C8" w:themeColor="accent1"/>
+        <w:left w:val="single" w:sz="24" w:space="0" w:color="4E67C8" w:themeColor="accent1"/>
+        <w:bottom w:val="single" w:sz="24" w:space="0" w:color="4E67C8" w:themeColor="accent1"/>
+        <w:right w:val="single" w:sz="24" w:space="0" w:color="4E67C8" w:themeColor="accent1"/>
       </w:pBdr>
-      <w:shd w:val="clear" w:color="auto" w:fill="5B9BD5" w:themeFill="accent1"/>
+      <w:shd w:val="clear" w:color="auto" w:fill="4E67C8" w:themeFill="accent1"/>
       <w:spacing w:after="0"/>
       <w:outlineLvl w:val="0"/>
     </w:pPr>
@@ -1929,12 +3349,12 @@
     <w:rsid w:val="00C80696"/>
     <w:pPr>
       <w:pBdr>
-        <w:top w:val="single" w:sz="24" w:space="0" w:color="DEEAF6" w:themeColor="accent1" w:themeTint="33"/>
-        <w:left w:val="single" w:sz="24" w:space="0" w:color="DEEAF6" w:themeColor="accent1" w:themeTint="33"/>
-        <w:bottom w:val="single" w:sz="24" w:space="0" w:color="DEEAF6" w:themeColor="accent1" w:themeTint="33"/>
-        <w:right w:val="single" w:sz="24" w:space="0" w:color="DEEAF6" w:themeColor="accent1" w:themeTint="33"/>
+        <w:top w:val="single" w:sz="24" w:space="0" w:color="DBE0F4" w:themeColor="accent1" w:themeTint="33"/>
+        <w:left w:val="single" w:sz="24" w:space="0" w:color="DBE0F4" w:themeColor="accent1" w:themeTint="33"/>
+        <w:bottom w:val="single" w:sz="24" w:space="0" w:color="DBE0F4" w:themeColor="accent1" w:themeTint="33"/>
+        <w:right w:val="single" w:sz="24" w:space="0" w:color="DBE0F4" w:themeColor="accent1" w:themeTint="33"/>
       </w:pBdr>
-      <w:shd w:val="clear" w:color="auto" w:fill="DEEAF6" w:themeFill="accent1" w:themeFillTint="33"/>
+      <w:shd w:val="clear" w:color="auto" w:fill="DBE0F4" w:themeFill="accent1" w:themeFillTint="33"/>
       <w:spacing w:after="0"/>
       <w:outlineLvl w:val="1"/>
     </w:pPr>
@@ -1954,14 +3374,14 @@
     <w:rsid w:val="00C80696"/>
     <w:pPr>
       <w:pBdr>
-        <w:top w:val="single" w:sz="6" w:space="2" w:color="5B9BD5" w:themeColor="accent1"/>
+        <w:top w:val="single" w:sz="6" w:space="2" w:color="4E67C8" w:themeColor="accent1"/>
       </w:pBdr>
       <w:spacing w:before="300" w:after="0"/>
       <w:outlineLvl w:val="2"/>
     </w:pPr>
     <w:rPr>
       <w:caps/>
-      <w:color w:val="1F4D78" w:themeColor="accent1" w:themeShade="7F"/>
+      <w:color w:val="202F69" w:themeColor="accent1" w:themeShade="7F"/>
       <w:spacing w:val="15"/>
     </w:rPr>
   </w:style>
@@ -1977,14 +3397,14 @@
     <w:rsid w:val="00C80696"/>
     <w:pPr>
       <w:pBdr>
-        <w:top w:val="dotted" w:sz="6" w:space="2" w:color="5B9BD5" w:themeColor="accent1"/>
+        <w:top w:val="dotted" w:sz="6" w:space="2" w:color="4E67C8" w:themeColor="accent1"/>
       </w:pBdr>
       <w:spacing w:before="200" w:after="0"/>
       <w:outlineLvl w:val="3"/>
     </w:pPr>
     <w:rPr>
       <w:caps/>
-      <w:color w:val="2E74B5" w:themeColor="accent1" w:themeShade="BF"/>
+      <w:color w:val="31479E" w:themeColor="accent1" w:themeShade="BF"/>
       <w:spacing w:val="10"/>
     </w:rPr>
   </w:style>
@@ -2000,14 +3420,14 @@
     <w:rsid w:val="00C80696"/>
     <w:pPr>
       <w:pBdr>
-        <w:bottom w:val="single" w:sz="6" w:space="1" w:color="5B9BD5" w:themeColor="accent1"/>
+        <w:bottom w:val="single" w:sz="6" w:space="1" w:color="4E67C8" w:themeColor="accent1"/>
       </w:pBdr>
       <w:spacing w:before="200" w:after="0"/>
       <w:outlineLvl w:val="4"/>
     </w:pPr>
     <w:rPr>
       <w:caps/>
-      <w:color w:val="2E74B5" w:themeColor="accent1" w:themeShade="BF"/>
+      <w:color w:val="31479E" w:themeColor="accent1" w:themeShade="BF"/>
       <w:spacing w:val="10"/>
     </w:rPr>
   </w:style>
@@ -2023,14 +3443,14 @@
     <w:rsid w:val="00C80696"/>
     <w:pPr>
       <w:pBdr>
-        <w:bottom w:val="dotted" w:sz="6" w:space="1" w:color="5B9BD5" w:themeColor="accent1"/>
+        <w:bottom w:val="dotted" w:sz="6" w:space="1" w:color="4E67C8" w:themeColor="accent1"/>
       </w:pBdr>
       <w:spacing w:before="200" w:after="0"/>
       <w:outlineLvl w:val="5"/>
     </w:pPr>
     <w:rPr>
       <w:caps/>
-      <w:color w:val="2E74B5" w:themeColor="accent1" w:themeShade="BF"/>
+      <w:color w:val="31479E" w:themeColor="accent1" w:themeShade="BF"/>
       <w:spacing w:val="10"/>
     </w:rPr>
   </w:style>
@@ -2050,7 +3470,7 @@
     </w:pPr>
     <w:rPr>
       <w:caps/>
-      <w:color w:val="2E74B5" w:themeColor="accent1" w:themeShade="BF"/>
+      <w:color w:val="31479E" w:themeColor="accent1" w:themeShade="BF"/>
       <w:spacing w:val="10"/>
     </w:rPr>
   </w:style>
@@ -2139,7 +3559,7 @@
     <w:rPr>
       <w:rFonts w:eastAsiaTheme="majorEastAsia" w:cstheme="majorBidi"/>
       <w:caps/>
-      <w:color w:val="5B9BD5" w:themeColor="accent1"/>
+      <w:color w:val="4E67C8" w:themeColor="accent1"/>
       <w:spacing w:val="10"/>
       <w:sz w:val="52"/>
       <w:szCs w:val="52"/>
@@ -2154,7 +3574,7 @@
     <w:rPr>
       <w:rFonts w:ascii="Futura Bk BT" w:eastAsiaTheme="majorEastAsia" w:hAnsi="Futura Bk BT" w:cstheme="majorBidi"/>
       <w:caps/>
-      <w:color w:val="5B9BD5" w:themeColor="accent1"/>
+      <w:color w:val="4E67C8" w:themeColor="accent1"/>
       <w:spacing w:val="10"/>
       <w:sz w:val="52"/>
       <w:szCs w:val="52"/>
@@ -2223,7 +3643,7 @@
       <w:spacing w:val="15"/>
       <w:sz w:val="22"/>
       <w:szCs w:val="22"/>
-      <w:shd w:val="clear" w:color="auto" w:fill="5B9BD5" w:themeFill="accent1"/>
+      <w:shd w:val="clear" w:color="auto" w:fill="4E67C8" w:themeFill="accent1"/>
     </w:rPr>
   </w:style>
   <w:style w:type="character" w:customStyle="1" w:styleId="Heading2Char">
@@ -2235,7 +3655,7 @@
     <w:rPr>
       <w:caps/>
       <w:spacing w:val="15"/>
-      <w:shd w:val="clear" w:color="auto" w:fill="DEEAF6" w:themeFill="accent1" w:themeFillTint="33"/>
+      <w:shd w:val="clear" w:color="auto" w:fill="DBE0F4" w:themeFill="accent1" w:themeFillTint="33"/>
     </w:rPr>
   </w:style>
   <w:style w:type="character" w:customStyle="1" w:styleId="Heading3Char">
@@ -2247,7 +3667,7 @@
     <w:rPr>
       <w:rFonts w:ascii="Futura Bk BT" w:hAnsi="Futura Bk BT"/>
       <w:caps/>
-      <w:color w:val="1F4D78" w:themeColor="accent1" w:themeShade="7F"/>
+      <w:color w:val="202F69" w:themeColor="accent1" w:themeShade="7F"/>
       <w:spacing w:val="15"/>
     </w:rPr>
   </w:style>
@@ -2260,7 +3680,7 @@
     <w:rsid w:val="00C80696"/>
     <w:rPr>
       <w:caps/>
-      <w:color w:val="2E74B5" w:themeColor="accent1" w:themeShade="BF"/>
+      <w:color w:val="31479E" w:themeColor="accent1" w:themeShade="BF"/>
       <w:spacing w:val="10"/>
     </w:rPr>
   </w:style>
@@ -2273,7 +3693,7 @@
     <w:rsid w:val="00C80696"/>
     <w:rPr>
       <w:caps/>
-      <w:color w:val="2E74B5" w:themeColor="accent1" w:themeShade="BF"/>
+      <w:color w:val="31479E" w:themeColor="accent1" w:themeShade="BF"/>
       <w:spacing w:val="10"/>
     </w:rPr>
   </w:style>
@@ -2286,7 +3706,7 @@
     <w:rsid w:val="00C80696"/>
     <w:rPr>
       <w:caps/>
-      <w:color w:val="2E74B5" w:themeColor="accent1" w:themeShade="BF"/>
+      <w:color w:val="31479E" w:themeColor="accent1" w:themeShade="BF"/>
       <w:spacing w:val="10"/>
     </w:rPr>
   </w:style>
@@ -2299,7 +3719,7 @@
     <w:rsid w:val="00C80696"/>
     <w:rPr>
       <w:caps/>
-      <w:color w:val="2E74B5" w:themeColor="accent1" w:themeShade="BF"/>
+      <w:color w:val="31479E" w:themeColor="accent1" w:themeShade="BF"/>
       <w:spacing w:val="10"/>
     </w:rPr>
   </w:style>
@@ -2345,7 +3765,7 @@
     <w:rPr>
       <w:b/>
       <w:bCs/>
-      <w:color w:val="2E74B5" w:themeColor="accent1" w:themeShade="BF"/>
+      <w:color w:val="31479E" w:themeColor="accent1" w:themeShade="BF"/>
       <w:sz w:val="16"/>
       <w:szCs w:val="16"/>
     </w:rPr>
@@ -2400,7 +3820,7 @@
     <w:rsid w:val="00C80696"/>
     <w:rPr>
       <w:caps/>
-      <w:color w:val="1F4D78" w:themeColor="accent1" w:themeShade="7F"/>
+      <w:color w:val="202F69" w:themeColor="accent1" w:themeShade="7F"/>
       <w:spacing w:val="5"/>
     </w:rPr>
   </w:style>
@@ -2454,7 +3874,7 @@
       <w:jc w:val="center"/>
     </w:pPr>
     <w:rPr>
-      <w:color w:val="5B9BD5" w:themeColor="accent1"/>
+      <w:color w:val="4E67C8" w:themeColor="accent1"/>
       <w:szCs w:val="24"/>
     </w:rPr>
   </w:style>
@@ -2465,7 +3885,7 @@
     <w:uiPriority w:val="30"/>
     <w:rsid w:val="00C80696"/>
     <w:rPr>
-      <w:color w:val="5B9BD5" w:themeColor="accent1"/>
+      <w:color w:val="4E67C8" w:themeColor="accent1"/>
       <w:sz w:val="24"/>
       <w:szCs w:val="24"/>
     </w:rPr>
@@ -2478,7 +3898,7 @@
     <w:rPr>
       <w:i/>
       <w:iCs/>
-      <w:color w:val="1F4D78" w:themeColor="accent1" w:themeShade="7F"/>
+      <w:color w:val="202F69" w:themeColor="accent1" w:themeShade="7F"/>
     </w:rPr>
   </w:style>
   <w:style w:type="character" w:styleId="IntenseEmphasis">
@@ -2490,7 +3910,7 @@
       <w:b/>
       <w:bCs/>
       <w:caps/>
-      <w:color w:val="1F4D78" w:themeColor="accent1" w:themeShade="7F"/>
+      <w:color w:val="202F69" w:themeColor="accent1" w:themeShade="7F"/>
       <w:spacing w:val="10"/>
     </w:rPr>
   </w:style>
@@ -2502,7 +3922,7 @@
     <w:rPr>
       <w:b/>
       <w:bCs/>
-      <w:color w:val="5B9BD5" w:themeColor="accent1"/>
+      <w:color w:val="4E67C8" w:themeColor="accent1"/>
     </w:rPr>
   </w:style>
   <w:style w:type="character" w:styleId="IntenseReference">
@@ -2516,7 +3936,7 @@
       <w:i/>
       <w:iCs/>
       <w:caps/>
-      <w:color w:val="5B9BD5" w:themeColor="accent1"/>
+      <w:color w:val="4E67C8" w:themeColor="accent1"/>
     </w:rPr>
   </w:style>
   <w:style w:type="character" w:styleId="BookTitle">
@@ -2551,7 +3971,7 @@
     <w:unhideWhenUsed/>
     <w:rsid w:val="00EE5054"/>
     <w:rPr>
-      <w:color w:val="0563C1" w:themeColor="hyperlink"/>
+      <w:color w:val="56C7AA" w:themeColor="hyperlink"/>
       <w:u w:val="single"/>
     </w:rPr>
   </w:style>
@@ -2633,7 +4053,6 @@
     <w:next w:val="Normal"/>
     <w:autoRedefine/>
     <w:uiPriority w:val="39"/>
-    <w:semiHidden/>
     <w:unhideWhenUsed/>
     <w:rsid w:val="00BC62DC"/>
     <w:pPr>
@@ -2765,13 +4184,27 @@
       <w:contextualSpacing/>
     </w:pPr>
   </w:style>
+  <w:style w:type="paragraph" w:styleId="ListNumber">
+    <w:name w:val="List Number"/>
+    <w:basedOn w:val="Normal"/>
+    <w:uiPriority w:val="99"/>
+    <w:semiHidden/>
+    <w:unhideWhenUsed/>
+    <w:rsid w:val="006F58FC"/>
+    <w:pPr>
+      <w:numPr>
+        <w:numId w:val="2"/>
+      </w:numPr>
+      <w:contextualSpacing/>
+    </w:pPr>
+  </w:style>
 </w:styles>
 </file>
 
 <file path=word/theme/theme1.xml><?xml version="1.0" encoding="utf-8"?>
 <a:theme xmlns:a="http://schemas.openxmlformats.org/drawingml/2006/main" name="Office Theme">
   <a:themeElements>
-    <a:clrScheme name="Office">
+    <a:clrScheme name="Slipstream">
       <a:dk1>
         <a:sysClr val="windowText" lastClr="000000"/>
       </a:dk1>
@@ -2779,34 +4212,34 @@
         <a:sysClr val="window" lastClr="FFFFFF"/>
       </a:lt1>
       <a:dk2>
-        <a:srgbClr val="44546A"/>
+        <a:srgbClr val="212745"/>
       </a:dk2>
       <a:lt2>
-        <a:srgbClr val="E7E6E6"/>
+        <a:srgbClr val="B4DCFA"/>
       </a:lt2>
       <a:accent1>
-        <a:srgbClr val="5B9BD5"/>
+        <a:srgbClr val="4E67C8"/>
       </a:accent1>
       <a:accent2>
-        <a:srgbClr val="ED7D31"/>
+        <a:srgbClr val="5ECCF3"/>
       </a:accent2>
       <a:accent3>
-        <a:srgbClr val="A5A5A5"/>
+        <a:srgbClr val="A7EA52"/>
       </a:accent3>
       <a:accent4>
-        <a:srgbClr val="FFC000"/>
+        <a:srgbClr val="5DCEAF"/>
       </a:accent4>
       <a:accent5>
-        <a:srgbClr val="4472C4"/>
+        <a:srgbClr val="FF8021"/>
       </a:accent5>
       <a:accent6>
-        <a:srgbClr val="70AD47"/>
+        <a:srgbClr val="F14124"/>
       </a:accent6>
       <a:hlink>
-        <a:srgbClr val="0563C1"/>
+        <a:srgbClr val="56C7AA"/>
       </a:hlink>
       <a:folHlink>
-        <a:srgbClr val="954F72"/>
+        <a:srgbClr val="59A8D1"/>
       </a:folHlink>
     </a:clrScheme>
     <a:fontScheme name="Office">
@@ -3034,7 +4467,7 @@
 </file>
 
 <file path=customXml/itemProps1.xml><?xml version="1.0" encoding="utf-8"?>
-<ds:datastoreItem xmlns:ds="http://schemas.openxmlformats.org/officeDocument/2006/customXml" ds:itemID="{199C8DA6-E881-264B-8DF4-3289032E714D}">
+<ds:datastoreItem xmlns:ds="http://schemas.openxmlformats.org/officeDocument/2006/customXml" ds:itemID="{2BDD3D36-ED4E-42A0-9D72-00EE7FC4948F}">
   <ds:schemaRefs>
     <ds:schemaRef ds:uri="http://schemas.openxmlformats.org/officeDocument/2006/bibliography"/>
   </ds:schemaRefs>

</xml_diff>